<commit_message>
add deployment code to heroku
</commit_message>
<xml_diff>
--- a/A0164749N_assignmentB.docx
+++ b/A0164749N_assignmentB.docx
@@ -10,6 +10,8 @@
           <w:szCs w:val="24"/>
         </w:rPr>
       </w:pPr>
+      <w:bookmarkStart w:id="0" w:name="_Hlk56269034"/>
+      <w:bookmarkEnd w:id="0"/>
       <w:r>
         <w:rPr>
           <w:rFonts w:ascii="Arial" w:hAnsi="Arial" w:cs="Arial"/>
@@ -26,7 +28,25 @@
           <w:sz w:val="24"/>
           <w:szCs w:val="24"/>
         </w:rPr>
-        <w:t xml:space="preserve"> Chan Ming En Minern</w:t>
+        <w:t xml:space="preserve"> Chan Ming </w:t>
+      </w:r>
+      <w:proofErr w:type="spellStart"/>
+      <w:r>
+        <w:rPr>
+          <w:rFonts w:ascii="Arial" w:hAnsi="Arial" w:cs="Arial"/>
+          <w:sz w:val="24"/>
+          <w:szCs w:val="24"/>
+        </w:rPr>
+        <w:t>En</w:t>
+      </w:r>
+      <w:proofErr w:type="spellEnd"/>
+      <w:r>
+        <w:rPr>
+          <w:rFonts w:ascii="Arial" w:hAnsi="Arial" w:cs="Arial"/>
+          <w:sz w:val="24"/>
+          <w:szCs w:val="24"/>
+        </w:rPr>
+        <w:t xml:space="preserve"> Minern</w:t>
       </w:r>
     </w:p>
     <w:p>
@@ -64,6 +84,7 @@
           <w:szCs w:val="24"/>
         </w:rPr>
       </w:pPr>
+      <w:proofErr w:type="spellStart"/>
       <w:r>
         <w:rPr>
           <w:rFonts w:ascii="Arial" w:hAnsi="Arial" w:cs="Arial"/>
@@ -72,7 +93,18 @@
           <w:sz w:val="24"/>
           <w:szCs w:val="24"/>
         </w:rPr>
-        <w:t>Github repo:</w:t>
+        <w:t>Github</w:t>
+      </w:r>
+      <w:proofErr w:type="spellEnd"/>
+      <w:r>
+        <w:rPr>
+          <w:rFonts w:ascii="Arial" w:hAnsi="Arial" w:cs="Arial"/>
+          <w:b/>
+          <w:bCs/>
+          <w:sz w:val="24"/>
+          <w:szCs w:val="24"/>
+        </w:rPr>
+        <w:t xml:space="preserve"> repo:</w:t>
       </w:r>
       <w:r>
         <w:rPr>
@@ -82,7 +114,7 @@
         </w:rPr>
         <w:t xml:space="preserve"> </w:t>
       </w:r>
-      <w:hyperlink r:id="rId4" w:history="1">
+      <w:hyperlink r:id="rId5" w:history="1">
         <w:r>
           <w:rPr>
             <w:rStyle w:val="Hyperlink"/>
@@ -106,6 +138,8 @@
       <w:pPr>
         <w:rPr>
           <w:rFonts w:ascii="Arial" w:hAnsi="Arial" w:cs="Arial"/>
+          <w:b/>
+          <w:bCs/>
           <w:sz w:val="24"/>
           <w:szCs w:val="24"/>
         </w:rPr>
@@ -115,17 +149,2025 @@
       <w:pPr>
         <w:rPr>
           <w:rFonts w:ascii="Arial" w:hAnsi="Arial" w:cs="Arial"/>
-          <w:sz w:val="24"/>
-          <w:szCs w:val="24"/>
-        </w:rPr>
-      </w:pPr>
-      <w:r>
-        <w:rPr>
-          <w:rFonts w:ascii="Arial" w:hAnsi="Arial" w:cs="Arial"/>
-          <w:sz w:val="24"/>
-          <w:szCs w:val="24"/>
-        </w:rPr>
-        <w:t>How to stay alive:</w:t>
+          <w:b/>
+          <w:bCs/>
+          <w:sz w:val="24"/>
+          <w:szCs w:val="24"/>
+        </w:rPr>
+      </w:pPr>
+      <w:r>
+        <w:rPr>
+          <w:rFonts w:ascii="Arial" w:hAnsi="Arial" w:cs="Arial"/>
+          <w:b/>
+          <w:bCs/>
+          <w:sz w:val="24"/>
+          <w:szCs w:val="24"/>
+        </w:rPr>
+        <w:t>B1 – Running</w:t>
+      </w:r>
+      <w:r>
+        <w:rPr>
+          <w:rFonts w:ascii="Arial" w:hAnsi="Arial" w:cs="Arial"/>
+          <w:b/>
+          <w:bCs/>
+          <w:sz w:val="24"/>
+          <w:szCs w:val="24"/>
+        </w:rPr>
+        <w:t xml:space="preserve"> the API locally:</w:t>
+      </w:r>
+    </w:p>
+    <w:p>
+      <w:pPr>
+        <w:pStyle w:val="ListParagraph"/>
+        <w:numPr>
+          <w:ilvl w:val="0"/>
+          <w:numId w:val="1"/>
+        </w:numPr>
+        <w:rPr>
+          <w:rFonts w:ascii="Arial" w:hAnsi="Arial" w:cs="Arial"/>
+          <w:sz w:val="24"/>
+          <w:szCs w:val="24"/>
+        </w:rPr>
+      </w:pPr>
+      <w:r>
+        <w:rPr>
+          <w:rFonts w:ascii="Arial" w:hAnsi="Arial" w:cs="Arial"/>
+          <w:sz w:val="24"/>
+          <w:szCs w:val="24"/>
+        </w:rPr>
+        <w:t>Fork the repository from the given link above</w:t>
+      </w:r>
+    </w:p>
+    <w:p>
+      <w:pPr>
+        <w:pStyle w:val="ListParagraph"/>
+        <w:numPr>
+          <w:ilvl w:val="0"/>
+          <w:numId w:val="1"/>
+        </w:numPr>
+        <w:rPr>
+          <w:rFonts w:ascii="Arial" w:hAnsi="Arial" w:cs="Arial"/>
+          <w:sz w:val="24"/>
+          <w:szCs w:val="24"/>
+        </w:rPr>
+      </w:pPr>
+      <w:r>
+        <w:rPr>
+          <w:rFonts w:ascii="Arial" w:hAnsi="Arial" w:cs="Arial"/>
+          <w:sz w:val="24"/>
+          <w:szCs w:val="24"/>
+        </w:rPr>
+        <w:t>Navigate to the root directory of the repository in the command line.</w:t>
+      </w:r>
+    </w:p>
+    <w:p>
+      <w:pPr>
+        <w:pStyle w:val="ListParagraph"/>
+        <w:numPr>
+          <w:ilvl w:val="0"/>
+          <w:numId w:val="1"/>
+        </w:numPr>
+        <w:rPr>
+          <w:rFonts w:ascii="Arial" w:hAnsi="Arial" w:cs="Arial"/>
+          <w:sz w:val="24"/>
+          <w:szCs w:val="24"/>
+        </w:rPr>
+      </w:pPr>
+      <w:r>
+        <w:rPr>
+          <w:rFonts w:ascii="Arial" w:hAnsi="Arial" w:cs="Arial"/>
+          <w:sz w:val="24"/>
+          <w:szCs w:val="24"/>
+        </w:rPr>
+        <w:t>Run “node index” on the command line, and the application should start running on localhost at port 8080.</w:t>
+      </w:r>
+    </w:p>
+    <w:p>
+      <w:pPr>
+        <w:pStyle w:val="ListParagraph"/>
+        <w:numPr>
+          <w:ilvl w:val="0"/>
+          <w:numId w:val="1"/>
+        </w:numPr>
+        <w:rPr>
+          <w:rFonts w:ascii="Arial" w:hAnsi="Arial" w:cs="Arial"/>
+          <w:sz w:val="24"/>
+          <w:szCs w:val="24"/>
+        </w:rPr>
+      </w:pPr>
+      <w:r>
+        <w:rPr>
+          <w:rFonts w:ascii="Arial" w:hAnsi="Arial" w:cs="Arial"/>
+          <w:sz w:val="24"/>
+          <w:szCs w:val="24"/>
+        </w:rPr>
+        <w:t>Open Postman</w:t>
+      </w:r>
+      <w:r>
+        <w:rPr>
+          <w:rFonts w:ascii="Arial" w:hAnsi="Arial" w:cs="Arial"/>
+          <w:sz w:val="24"/>
+          <w:szCs w:val="24"/>
+        </w:rPr>
+        <w:t xml:space="preserve"> and navigate to </w:t>
+      </w:r>
+      <w:r>
+        <w:rPr>
+          <w:rFonts w:ascii="Arial" w:hAnsi="Arial" w:cs="Arial"/>
+          <w:sz w:val="24"/>
+          <w:szCs w:val="24"/>
+        </w:rPr>
+        <w:t>localhost:8080/</w:t>
+      </w:r>
+      <w:proofErr w:type="spellStart"/>
+      <w:r>
+        <w:rPr>
+          <w:rFonts w:ascii="Arial" w:hAnsi="Arial" w:cs="Arial"/>
+          <w:sz w:val="24"/>
+          <w:szCs w:val="24"/>
+        </w:rPr>
+        <w:t>api</w:t>
+      </w:r>
+      <w:proofErr w:type="spellEnd"/>
+      <w:r>
+        <w:rPr>
+          <w:rFonts w:ascii="Arial" w:hAnsi="Arial" w:cs="Arial"/>
+          <w:sz w:val="24"/>
+          <w:szCs w:val="24"/>
+        </w:rPr>
+        <w:t>/messages</w:t>
+      </w:r>
+    </w:p>
+    <w:p>
+      <w:pPr>
+        <w:pStyle w:val="ListParagraph"/>
+        <w:numPr>
+          <w:ilvl w:val="0"/>
+          <w:numId w:val="1"/>
+        </w:numPr>
+        <w:rPr>
+          <w:rFonts w:ascii="Arial" w:hAnsi="Arial" w:cs="Arial"/>
+          <w:sz w:val="24"/>
+          <w:szCs w:val="24"/>
+        </w:rPr>
+      </w:pPr>
+      <w:r>
+        <w:rPr>
+          <w:rFonts w:ascii="Arial" w:hAnsi="Arial" w:cs="Arial"/>
+          <w:sz w:val="24"/>
+          <w:szCs w:val="24"/>
+        </w:rPr>
+        <w:t xml:space="preserve">You can use the GET request at </w:t>
+      </w:r>
+      <w:r>
+        <w:rPr>
+          <w:rFonts w:ascii="Arial" w:hAnsi="Arial" w:cs="Arial"/>
+          <w:sz w:val="24"/>
+          <w:szCs w:val="24"/>
+        </w:rPr>
+        <w:t>localhost:8080/</w:t>
+      </w:r>
+      <w:proofErr w:type="spellStart"/>
+      <w:r>
+        <w:rPr>
+          <w:rFonts w:ascii="Arial" w:hAnsi="Arial" w:cs="Arial"/>
+          <w:sz w:val="24"/>
+          <w:szCs w:val="24"/>
+        </w:rPr>
+        <w:t>api</w:t>
+      </w:r>
+      <w:proofErr w:type="spellEnd"/>
+      <w:r>
+        <w:rPr>
+          <w:rFonts w:ascii="Arial" w:hAnsi="Arial" w:cs="Arial"/>
+          <w:sz w:val="24"/>
+          <w:szCs w:val="24"/>
+        </w:rPr>
+        <w:t>/messages</w:t>
+      </w:r>
+      <w:r>
+        <w:rPr>
+          <w:rFonts w:ascii="Arial" w:hAnsi="Arial" w:cs="Arial"/>
+          <w:sz w:val="24"/>
+          <w:szCs w:val="24"/>
+        </w:rPr>
+        <w:t xml:space="preserve"> to retrieve the entire list of messages submitted.</w:t>
+      </w:r>
+      <w:r>
+        <w:rPr>
+          <w:rFonts w:ascii="Arial" w:hAnsi="Arial" w:cs="Arial"/>
+          <w:sz w:val="24"/>
+          <w:szCs w:val="24"/>
+        </w:rPr>
+        <w:br/>
+      </w:r>
+      <w:r>
+        <w:rPr>
+          <w:noProof/>
+        </w:rPr>
+        <w:drawing>
+          <wp:inline distT="0" distB="0" distL="0" distR="0" wp14:anchorId="4C2AEFDF" wp14:editId="47033939">
+            <wp:extent cx="5356860" cy="1619640"/>
+            <wp:effectExtent l="0" t="0" r="0" b="0"/>
+            <wp:docPr id="3" name="Picture 3"/>
+            <wp:cNvGraphicFramePr>
+              <a:graphicFrameLocks xmlns:a="http://schemas.openxmlformats.org/drawingml/2006/main" noChangeAspect="1"/>
+            </wp:cNvGraphicFramePr>
+            <a:graphic xmlns:a="http://schemas.openxmlformats.org/drawingml/2006/main">
+              <a:graphicData uri="http://schemas.openxmlformats.org/drawingml/2006/picture">
+                <pic:pic xmlns:pic="http://schemas.openxmlformats.org/drawingml/2006/picture">
+                  <pic:nvPicPr>
+                    <pic:cNvPr id="1" name=""/>
+                    <pic:cNvPicPr/>
+                  </pic:nvPicPr>
+                  <pic:blipFill>
+                    <a:blip r:embed="rId6"/>
+                    <a:stretch>
+                      <a:fillRect/>
+                    </a:stretch>
+                  </pic:blipFill>
+                  <pic:spPr>
+                    <a:xfrm>
+                      <a:off x="0" y="0"/>
+                      <a:ext cx="5366811" cy="1622649"/>
+                    </a:xfrm>
+                    <a:prstGeom prst="rect">
+                      <a:avLst/>
+                    </a:prstGeom>
+                  </pic:spPr>
+                </pic:pic>
+              </a:graphicData>
+            </a:graphic>
+          </wp:inline>
+        </w:drawing>
+      </w:r>
+      <w:r>
+        <w:rPr>
+          <w:rFonts w:ascii="Arial" w:hAnsi="Arial" w:cs="Arial"/>
+          <w:sz w:val="24"/>
+          <w:szCs w:val="24"/>
+        </w:rPr>
+        <w:br/>
+      </w:r>
+      <w:r>
+        <w:rPr>
+          <w:rFonts w:ascii="Arial" w:hAnsi="Arial" w:cs="Arial"/>
+          <w:sz w:val="24"/>
+          <w:szCs w:val="24"/>
+        </w:rPr>
+        <w:br/>
+      </w:r>
+      <w:r>
+        <w:rPr>
+          <w:rFonts w:ascii="Arial" w:hAnsi="Arial" w:cs="Arial"/>
+          <w:sz w:val="24"/>
+          <w:szCs w:val="24"/>
+        </w:rPr>
+        <w:br/>
+        <w:t>You can also use the POST request to submit a new message by filling in the x-www-form-</w:t>
+      </w:r>
+      <w:proofErr w:type="spellStart"/>
+      <w:r>
+        <w:rPr>
+          <w:rFonts w:ascii="Arial" w:hAnsi="Arial" w:cs="Arial"/>
+          <w:sz w:val="24"/>
+          <w:szCs w:val="24"/>
+        </w:rPr>
+        <w:t>urlencoded</w:t>
+      </w:r>
+      <w:proofErr w:type="spellEnd"/>
+      <w:r>
+        <w:rPr>
+          <w:rFonts w:ascii="Arial" w:hAnsi="Arial" w:cs="Arial"/>
+          <w:sz w:val="24"/>
+          <w:szCs w:val="24"/>
+        </w:rPr>
+        <w:t xml:space="preserve"> table in the body tab.</w:t>
+      </w:r>
+      <w:r>
+        <w:rPr>
+          <w:rFonts w:ascii="Arial" w:hAnsi="Arial" w:cs="Arial"/>
+          <w:sz w:val="24"/>
+          <w:szCs w:val="24"/>
+        </w:rPr>
+        <w:br/>
+      </w:r>
+      <w:r>
+        <w:rPr>
+          <w:rFonts w:ascii="Arial" w:hAnsi="Arial" w:cs="Arial"/>
+          <w:sz w:val="24"/>
+          <w:szCs w:val="24"/>
+        </w:rPr>
+        <w:drawing>
+          <wp:inline distT="0" distB="0" distL="0" distR="0" wp14:anchorId="30FCF53C" wp14:editId="29D0BA36">
+            <wp:extent cx="4655820" cy="2281486"/>
+            <wp:effectExtent l="0" t="0" r="0" b="5080"/>
+            <wp:docPr id="1" name="Picture 1"/>
+            <wp:cNvGraphicFramePr>
+              <a:graphicFrameLocks xmlns:a="http://schemas.openxmlformats.org/drawingml/2006/main" noChangeAspect="1"/>
+            </wp:cNvGraphicFramePr>
+            <a:graphic xmlns:a="http://schemas.openxmlformats.org/drawingml/2006/main">
+              <a:graphicData uri="http://schemas.openxmlformats.org/drawingml/2006/picture">
+                <pic:pic xmlns:pic="http://schemas.openxmlformats.org/drawingml/2006/picture">
+                  <pic:nvPicPr>
+                    <pic:cNvPr id="1" name=""/>
+                    <pic:cNvPicPr/>
+                  </pic:nvPicPr>
+                  <pic:blipFill>
+                    <a:blip r:embed="rId7"/>
+                    <a:stretch>
+                      <a:fillRect/>
+                    </a:stretch>
+                  </pic:blipFill>
+                  <pic:spPr>
+                    <a:xfrm>
+                      <a:off x="0" y="0"/>
+                      <a:ext cx="4670849" cy="2288851"/>
+                    </a:xfrm>
+                    <a:prstGeom prst="rect">
+                      <a:avLst/>
+                    </a:prstGeom>
+                  </pic:spPr>
+                </pic:pic>
+              </a:graphicData>
+            </a:graphic>
+          </wp:inline>
+        </w:drawing>
+      </w:r>
+    </w:p>
+    <w:p>
+      <w:pPr>
+        <w:pStyle w:val="ListParagraph"/>
+        <w:numPr>
+          <w:ilvl w:val="0"/>
+          <w:numId w:val="1"/>
+        </w:numPr>
+        <w:rPr>
+          <w:rFonts w:ascii="Arial" w:hAnsi="Arial" w:cs="Arial"/>
+          <w:sz w:val="24"/>
+          <w:szCs w:val="24"/>
+        </w:rPr>
+      </w:pPr>
+      <w:r>
+        <w:rPr>
+          <w:rFonts w:ascii="Arial" w:hAnsi="Arial" w:cs="Arial"/>
+          <w:sz w:val="24"/>
+          <w:szCs w:val="24"/>
+        </w:rPr>
+        <w:t xml:space="preserve">The GET, PUT, and DELETE API calls can be requested at the </w:t>
+      </w:r>
+      <w:proofErr w:type="spellStart"/>
+      <w:r>
+        <w:rPr>
+          <w:rFonts w:ascii="Arial" w:hAnsi="Arial" w:cs="Arial"/>
+          <w:sz w:val="24"/>
+          <w:szCs w:val="24"/>
+        </w:rPr>
+        <w:t>url</w:t>
+      </w:r>
+      <w:proofErr w:type="spellEnd"/>
+      <w:r>
+        <w:rPr>
+          <w:rFonts w:ascii="Arial" w:hAnsi="Arial" w:cs="Arial"/>
+          <w:sz w:val="24"/>
+          <w:szCs w:val="24"/>
+        </w:rPr>
+        <w:t xml:space="preserve"> for each individual message. The message id is automatically generated, and can be found at GET </w:t>
+      </w:r>
+      <w:r>
+        <w:rPr>
+          <w:rFonts w:ascii="Arial" w:hAnsi="Arial" w:cs="Arial"/>
+          <w:sz w:val="24"/>
+          <w:szCs w:val="24"/>
+        </w:rPr>
+        <w:t>localhost:8080/</w:t>
+      </w:r>
+      <w:proofErr w:type="spellStart"/>
+      <w:r>
+        <w:rPr>
+          <w:rFonts w:ascii="Arial" w:hAnsi="Arial" w:cs="Arial"/>
+          <w:sz w:val="24"/>
+          <w:szCs w:val="24"/>
+        </w:rPr>
+        <w:t>api</w:t>
+      </w:r>
+      <w:proofErr w:type="spellEnd"/>
+      <w:r>
+        <w:rPr>
+          <w:rFonts w:ascii="Arial" w:hAnsi="Arial" w:cs="Arial"/>
+          <w:sz w:val="24"/>
+          <w:szCs w:val="24"/>
+        </w:rPr>
+        <w:t>/messages</w:t>
+      </w:r>
+      <w:r>
+        <w:rPr>
+          <w:rFonts w:ascii="Arial" w:hAnsi="Arial" w:cs="Arial"/>
+          <w:sz w:val="24"/>
+          <w:szCs w:val="24"/>
+        </w:rPr>
+        <w:t xml:space="preserve"> after a message has been successfully posted.</w:t>
+      </w:r>
+      <w:r>
+        <w:rPr>
+          <w:rFonts w:ascii="Arial" w:hAnsi="Arial" w:cs="Arial"/>
+          <w:sz w:val="24"/>
+          <w:szCs w:val="24"/>
+        </w:rPr>
+        <w:br/>
+      </w:r>
+      <w:r>
+        <w:rPr>
+          <w:rFonts w:ascii="Arial" w:hAnsi="Arial" w:cs="Arial"/>
+          <w:sz w:val="24"/>
+          <w:szCs w:val="24"/>
+        </w:rPr>
+        <w:br/>
+      </w:r>
+      <w:r>
+        <w:rPr>
+          <w:rFonts w:ascii="Arial" w:hAnsi="Arial" w:cs="Arial"/>
+          <w:sz w:val="24"/>
+          <w:szCs w:val="24"/>
+        </w:rPr>
+        <w:br/>
+      </w:r>
+      <w:r>
+        <w:rPr>
+          <w:rFonts w:ascii="Arial" w:hAnsi="Arial" w:cs="Arial"/>
+          <w:sz w:val="24"/>
+          <w:szCs w:val="24"/>
+        </w:rPr>
+        <w:br/>
+      </w:r>
+      <w:r>
+        <w:rPr>
+          <w:rFonts w:ascii="Arial" w:hAnsi="Arial" w:cs="Arial"/>
+          <w:sz w:val="24"/>
+          <w:szCs w:val="24"/>
+        </w:rPr>
+        <w:lastRenderedPageBreak/>
+        <w:t xml:space="preserve">GET </w:t>
+      </w:r>
+      <w:r>
+        <w:rPr>
+          <w:rFonts w:ascii="Arial" w:hAnsi="Arial" w:cs="Arial"/>
+          <w:sz w:val="24"/>
+          <w:szCs w:val="24"/>
+        </w:rPr>
+        <w:t>localhost:8080/</w:t>
+      </w:r>
+      <w:proofErr w:type="spellStart"/>
+      <w:r>
+        <w:rPr>
+          <w:rFonts w:ascii="Arial" w:hAnsi="Arial" w:cs="Arial"/>
+          <w:sz w:val="24"/>
+          <w:szCs w:val="24"/>
+        </w:rPr>
+        <w:t>api</w:t>
+      </w:r>
+      <w:proofErr w:type="spellEnd"/>
+      <w:r>
+        <w:rPr>
+          <w:rFonts w:ascii="Arial" w:hAnsi="Arial" w:cs="Arial"/>
+          <w:sz w:val="24"/>
+          <w:szCs w:val="24"/>
+        </w:rPr>
+        <w:t>/messages/:</w:t>
+      </w:r>
+      <w:proofErr w:type="spellStart"/>
+      <w:r>
+        <w:rPr>
+          <w:rFonts w:ascii="Arial" w:hAnsi="Arial" w:cs="Arial"/>
+          <w:sz w:val="24"/>
+          <w:szCs w:val="24"/>
+        </w:rPr>
+        <w:t>messageid</w:t>
+      </w:r>
+      <w:proofErr w:type="spellEnd"/>
+      <w:r>
+        <w:rPr>
+          <w:rFonts w:ascii="Arial" w:hAnsi="Arial" w:cs="Arial"/>
+          <w:sz w:val="24"/>
+          <w:szCs w:val="24"/>
+        </w:rPr>
+        <w:t xml:space="preserve"> </w:t>
+      </w:r>
+      <w:r>
+        <w:rPr>
+          <w:rFonts w:ascii="Arial" w:hAnsi="Arial" w:cs="Arial"/>
+          <w:sz w:val="24"/>
+          <w:szCs w:val="24"/>
+        </w:rPr>
+        <w:drawing>
+          <wp:inline distT="0" distB="0" distL="0" distR="0" wp14:anchorId="476FEB37" wp14:editId="2C5241EE">
+            <wp:extent cx="3878580" cy="3822288"/>
+            <wp:effectExtent l="0" t="0" r="7620" b="6985"/>
+            <wp:docPr id="4" name="Picture 4"/>
+            <wp:cNvGraphicFramePr>
+              <a:graphicFrameLocks xmlns:a="http://schemas.openxmlformats.org/drawingml/2006/main" noChangeAspect="1"/>
+            </wp:cNvGraphicFramePr>
+            <a:graphic xmlns:a="http://schemas.openxmlformats.org/drawingml/2006/main">
+              <a:graphicData uri="http://schemas.openxmlformats.org/drawingml/2006/picture">
+                <pic:pic xmlns:pic="http://schemas.openxmlformats.org/drawingml/2006/picture">
+                  <pic:nvPicPr>
+                    <pic:cNvPr id="1" name=""/>
+                    <pic:cNvPicPr/>
+                  </pic:nvPicPr>
+                  <pic:blipFill>
+                    <a:blip r:embed="rId8"/>
+                    <a:stretch>
+                      <a:fillRect/>
+                    </a:stretch>
+                  </pic:blipFill>
+                  <pic:spPr>
+                    <a:xfrm>
+                      <a:off x="0" y="0"/>
+                      <a:ext cx="3889677" cy="3833224"/>
+                    </a:xfrm>
+                    <a:prstGeom prst="rect">
+                      <a:avLst/>
+                    </a:prstGeom>
+                  </pic:spPr>
+                </pic:pic>
+              </a:graphicData>
+            </a:graphic>
+          </wp:inline>
+        </w:drawing>
+      </w:r>
+      <w:r>
+        <w:rPr>
+          <w:rFonts w:ascii="Arial" w:hAnsi="Arial" w:cs="Arial"/>
+          <w:sz w:val="24"/>
+          <w:szCs w:val="24"/>
+        </w:rPr>
+        <w:br/>
+      </w:r>
+      <w:r>
+        <w:rPr>
+          <w:rFonts w:ascii="Arial" w:hAnsi="Arial" w:cs="Arial"/>
+          <w:sz w:val="24"/>
+          <w:szCs w:val="24"/>
+        </w:rPr>
+        <w:br/>
+        <w:t>PUT localhost:8080/</w:t>
+      </w:r>
+      <w:proofErr w:type="spellStart"/>
+      <w:r>
+        <w:rPr>
+          <w:rFonts w:ascii="Arial" w:hAnsi="Arial" w:cs="Arial"/>
+          <w:sz w:val="24"/>
+          <w:szCs w:val="24"/>
+        </w:rPr>
+        <w:t>api</w:t>
+      </w:r>
+      <w:proofErr w:type="spellEnd"/>
+      <w:r>
+        <w:rPr>
+          <w:rFonts w:ascii="Arial" w:hAnsi="Arial" w:cs="Arial"/>
+          <w:sz w:val="24"/>
+          <w:szCs w:val="24"/>
+        </w:rPr>
+        <w:t>/messages/:</w:t>
+      </w:r>
+      <w:proofErr w:type="spellStart"/>
+      <w:r>
+        <w:rPr>
+          <w:rFonts w:ascii="Arial" w:hAnsi="Arial" w:cs="Arial"/>
+          <w:sz w:val="24"/>
+          <w:szCs w:val="24"/>
+        </w:rPr>
+        <w:t>messageid</w:t>
+      </w:r>
+      <w:proofErr w:type="spellEnd"/>
+      <w:r>
+        <w:rPr>
+          <w:rFonts w:ascii="Arial" w:hAnsi="Arial" w:cs="Arial"/>
+          <w:sz w:val="24"/>
+          <w:szCs w:val="24"/>
+        </w:rPr>
+        <w:br/>
+      </w:r>
+      <w:r>
+        <w:rPr>
+          <w:rFonts w:ascii="Arial" w:hAnsi="Arial" w:cs="Arial"/>
+          <w:sz w:val="24"/>
+          <w:szCs w:val="24"/>
+        </w:rPr>
+        <w:drawing>
+          <wp:inline distT="0" distB="0" distL="0" distR="0" wp14:anchorId="4D654DC6" wp14:editId="1E9F9B3C">
+            <wp:extent cx="4061460" cy="3884620"/>
+            <wp:effectExtent l="0" t="0" r="0" b="1905"/>
+            <wp:docPr id="5" name="Picture 5"/>
+            <wp:cNvGraphicFramePr>
+              <a:graphicFrameLocks xmlns:a="http://schemas.openxmlformats.org/drawingml/2006/main" noChangeAspect="1"/>
+            </wp:cNvGraphicFramePr>
+            <a:graphic xmlns:a="http://schemas.openxmlformats.org/drawingml/2006/main">
+              <a:graphicData uri="http://schemas.openxmlformats.org/drawingml/2006/picture">
+                <pic:pic xmlns:pic="http://schemas.openxmlformats.org/drawingml/2006/picture">
+                  <pic:nvPicPr>
+                    <pic:cNvPr id="1" name=""/>
+                    <pic:cNvPicPr/>
+                  </pic:nvPicPr>
+                  <pic:blipFill>
+                    <a:blip r:embed="rId9"/>
+                    <a:stretch>
+                      <a:fillRect/>
+                    </a:stretch>
+                  </pic:blipFill>
+                  <pic:spPr>
+                    <a:xfrm>
+                      <a:off x="0" y="0"/>
+                      <a:ext cx="4065435" cy="3888422"/>
+                    </a:xfrm>
+                    <a:prstGeom prst="rect">
+                      <a:avLst/>
+                    </a:prstGeom>
+                  </pic:spPr>
+                </pic:pic>
+              </a:graphicData>
+            </a:graphic>
+          </wp:inline>
+        </w:drawing>
+      </w:r>
+      <w:r>
+        <w:rPr>
+          <w:rFonts w:ascii="Arial" w:hAnsi="Arial" w:cs="Arial"/>
+          <w:sz w:val="24"/>
+          <w:szCs w:val="24"/>
+        </w:rPr>
+        <w:br/>
+      </w:r>
+      <w:r>
+        <w:rPr>
+          <w:rFonts w:ascii="Arial" w:hAnsi="Arial" w:cs="Arial"/>
+          <w:sz w:val="24"/>
+          <w:szCs w:val="24"/>
+        </w:rPr>
+        <w:br/>
+      </w:r>
+      <w:r>
+        <w:rPr>
+          <w:rFonts w:ascii="Arial" w:hAnsi="Arial" w:cs="Arial"/>
+          <w:sz w:val="24"/>
+          <w:szCs w:val="24"/>
+        </w:rPr>
+        <w:br/>
+      </w:r>
+      <w:r>
+        <w:rPr>
+          <w:rFonts w:ascii="Arial" w:hAnsi="Arial" w:cs="Arial"/>
+          <w:sz w:val="24"/>
+          <w:szCs w:val="24"/>
+        </w:rPr>
+        <w:lastRenderedPageBreak/>
+        <w:t xml:space="preserve">DELETE </w:t>
+      </w:r>
+      <w:r>
+        <w:rPr>
+          <w:rFonts w:ascii="Arial" w:hAnsi="Arial" w:cs="Arial"/>
+          <w:sz w:val="24"/>
+          <w:szCs w:val="24"/>
+        </w:rPr>
+        <w:t>localhost:8080/</w:t>
+      </w:r>
+      <w:proofErr w:type="spellStart"/>
+      <w:r>
+        <w:rPr>
+          <w:rFonts w:ascii="Arial" w:hAnsi="Arial" w:cs="Arial"/>
+          <w:sz w:val="24"/>
+          <w:szCs w:val="24"/>
+        </w:rPr>
+        <w:t>api</w:t>
+      </w:r>
+      <w:proofErr w:type="spellEnd"/>
+      <w:r>
+        <w:rPr>
+          <w:rFonts w:ascii="Arial" w:hAnsi="Arial" w:cs="Arial"/>
+          <w:sz w:val="24"/>
+          <w:szCs w:val="24"/>
+        </w:rPr>
+        <w:t>/messages/:</w:t>
+      </w:r>
+      <w:proofErr w:type="spellStart"/>
+      <w:r>
+        <w:rPr>
+          <w:rFonts w:ascii="Arial" w:hAnsi="Arial" w:cs="Arial"/>
+          <w:sz w:val="24"/>
+          <w:szCs w:val="24"/>
+        </w:rPr>
+        <w:t>messageid</w:t>
+      </w:r>
+      <w:proofErr w:type="spellEnd"/>
+      <w:r>
+        <w:rPr>
+          <w:rFonts w:ascii="Arial" w:hAnsi="Arial" w:cs="Arial"/>
+          <w:sz w:val="24"/>
+          <w:szCs w:val="24"/>
+        </w:rPr>
+        <w:br/>
+      </w:r>
+      <w:r>
+        <w:rPr>
+          <w:rFonts w:ascii="Arial" w:hAnsi="Arial" w:cs="Arial"/>
+          <w:sz w:val="24"/>
+          <w:szCs w:val="24"/>
+        </w:rPr>
+        <w:drawing>
+          <wp:inline distT="0" distB="0" distL="0" distR="0" wp14:anchorId="3505F9FA" wp14:editId="40922424">
+            <wp:extent cx="3810000" cy="3084386"/>
+            <wp:effectExtent l="0" t="0" r="0" b="1905"/>
+            <wp:docPr id="6" name="Picture 6"/>
+            <wp:cNvGraphicFramePr>
+              <a:graphicFrameLocks xmlns:a="http://schemas.openxmlformats.org/drawingml/2006/main" noChangeAspect="1"/>
+            </wp:cNvGraphicFramePr>
+            <a:graphic xmlns:a="http://schemas.openxmlformats.org/drawingml/2006/main">
+              <a:graphicData uri="http://schemas.openxmlformats.org/drawingml/2006/picture">
+                <pic:pic xmlns:pic="http://schemas.openxmlformats.org/drawingml/2006/picture">
+                  <pic:nvPicPr>
+                    <pic:cNvPr id="1" name=""/>
+                    <pic:cNvPicPr/>
+                  </pic:nvPicPr>
+                  <pic:blipFill>
+                    <a:blip r:embed="rId10"/>
+                    <a:stretch>
+                      <a:fillRect/>
+                    </a:stretch>
+                  </pic:blipFill>
+                  <pic:spPr>
+                    <a:xfrm>
+                      <a:off x="0" y="0"/>
+                      <a:ext cx="3819419" cy="3092011"/>
+                    </a:xfrm>
+                    <a:prstGeom prst="rect">
+                      <a:avLst/>
+                    </a:prstGeom>
+                  </pic:spPr>
+                </pic:pic>
+              </a:graphicData>
+            </a:graphic>
+          </wp:inline>
+        </w:drawing>
+      </w:r>
+    </w:p>
+    <w:p>
+      <w:pPr>
+        <w:rPr>
+          <w:rFonts w:ascii="Arial" w:hAnsi="Arial" w:cs="Arial"/>
+          <w:b/>
+          <w:bCs/>
+          <w:sz w:val="24"/>
+          <w:szCs w:val="24"/>
+        </w:rPr>
+      </w:pPr>
+      <w:r>
+        <w:rPr>
+          <w:rFonts w:ascii="Arial" w:hAnsi="Arial" w:cs="Arial"/>
+          <w:b/>
+          <w:bCs/>
+          <w:sz w:val="24"/>
+          <w:szCs w:val="24"/>
+        </w:rPr>
+        <w:t>B1 – Running the API on deployed endpoint (Heroku)</w:t>
+      </w:r>
+    </w:p>
+    <w:p>
+      <w:pPr>
+        <w:pStyle w:val="ListParagraph"/>
+        <w:numPr>
+          <w:ilvl w:val="0"/>
+          <w:numId w:val="2"/>
+        </w:numPr>
+        <w:rPr>
+          <w:rFonts w:ascii="Arial" w:hAnsi="Arial" w:cs="Arial"/>
+          <w:sz w:val="24"/>
+          <w:szCs w:val="24"/>
+        </w:rPr>
+      </w:pPr>
+      <w:r>
+        <w:rPr>
+          <w:rFonts w:ascii="Arial" w:hAnsi="Arial" w:cs="Arial"/>
+          <w:sz w:val="24"/>
+          <w:szCs w:val="24"/>
+        </w:rPr>
+        <w:t xml:space="preserve">The application was deployed to </w:t>
+      </w:r>
+      <w:hyperlink r:id="rId11" w:history="1">
+        <w:r>
+          <w:rPr>
+            <w:rStyle w:val="Hyperlink"/>
+            <w:rFonts w:ascii="Arial" w:hAnsi="Arial" w:cs="Arial"/>
+            <w:sz w:val="24"/>
+            <w:szCs w:val="24"/>
+          </w:rPr>
+          <w:t>https://mighty-springs-25535.herokuapp.com/api/messages</w:t>
+        </w:r>
+      </w:hyperlink>
+      <w:r>
+        <w:rPr>
+          <w:rFonts w:ascii="Arial" w:hAnsi="Arial" w:cs="Arial"/>
+          <w:sz w:val="24"/>
+          <w:szCs w:val="24"/>
+        </w:rPr>
+        <w:t xml:space="preserve"> by using Heroku. Since, it has to started from my device, I can only </w:t>
+      </w:r>
+      <w:r>
+        <w:rPr>
+          <w:rFonts w:ascii="Arial" w:hAnsi="Arial" w:cs="Arial"/>
+          <w:sz w:val="24"/>
+          <w:szCs w:val="24"/>
+        </w:rPr>
+        <w:t xml:space="preserve">say I followed the steps in this guide </w:t>
+      </w:r>
+      <w:hyperlink r:id="rId12" w:history="1">
+        <w:r>
+          <w:rPr>
+            <w:rStyle w:val="Hyperlink"/>
+            <w:rFonts w:ascii="Arial" w:hAnsi="Arial" w:cs="Arial"/>
+            <w:sz w:val="24"/>
+            <w:szCs w:val="24"/>
+          </w:rPr>
+          <w:t>https://medium.com/make-school/how-to-deploy-your-node-js-mongodb-app-to-the-web-using-heroku-63d4bccf2675</w:t>
+        </w:r>
+      </w:hyperlink>
+      <w:r>
+        <w:rPr>
+          <w:rFonts w:ascii="Arial" w:hAnsi="Arial" w:cs="Arial"/>
+          <w:sz w:val="24"/>
+          <w:szCs w:val="24"/>
+        </w:rPr>
+        <w:t xml:space="preserve"> to deploy my application to a Heroku endpoint. After configuring the necessary files, I ran “</w:t>
+      </w:r>
+      <w:proofErr w:type="spellStart"/>
+      <w:r>
+        <w:rPr>
+          <w:rFonts w:ascii="Arial" w:hAnsi="Arial" w:cs="Arial"/>
+          <w:sz w:val="24"/>
+          <w:szCs w:val="24"/>
+        </w:rPr>
+        <w:t>heroku</w:t>
+      </w:r>
+      <w:proofErr w:type="spellEnd"/>
+      <w:r>
+        <w:rPr>
+          <w:rFonts w:ascii="Arial" w:hAnsi="Arial" w:cs="Arial"/>
+          <w:sz w:val="24"/>
+          <w:szCs w:val="24"/>
+        </w:rPr>
+        <w:t xml:space="preserve"> open” to launch the application.</w:t>
+      </w:r>
+      <w:r>
+        <w:rPr>
+          <w:rFonts w:ascii="Arial" w:hAnsi="Arial" w:cs="Arial"/>
+          <w:sz w:val="24"/>
+          <w:szCs w:val="24"/>
+        </w:rPr>
+        <w:br/>
+      </w:r>
+    </w:p>
+    <w:p>
+      <w:pPr>
+        <w:pStyle w:val="ListParagraph"/>
+        <w:numPr>
+          <w:ilvl w:val="0"/>
+          <w:numId w:val="2"/>
+        </w:numPr>
+        <w:rPr>
+          <w:rFonts w:ascii="Arial" w:hAnsi="Arial" w:cs="Arial"/>
+          <w:sz w:val="24"/>
+          <w:szCs w:val="24"/>
+        </w:rPr>
+      </w:pPr>
+      <w:r>
+        <w:rPr>
+          <w:rFonts w:ascii="Arial" w:hAnsi="Arial" w:cs="Arial"/>
+          <w:sz w:val="24"/>
+          <w:szCs w:val="24"/>
+        </w:rPr>
+        <w:lastRenderedPageBreak/>
+        <w:t xml:space="preserve">GET </w:t>
+      </w:r>
+      <w:r>
+        <w:rPr>
+          <w:rFonts w:ascii="Arial" w:hAnsi="Arial" w:cs="Arial"/>
+          <w:sz w:val="24"/>
+          <w:szCs w:val="24"/>
+        </w:rPr>
+        <w:t>https://mighty-springs-25535.herokuapp.com/api/messages</w:t>
+      </w:r>
+      <w:r>
+        <w:rPr>
+          <w:rFonts w:ascii="Arial" w:hAnsi="Arial" w:cs="Arial"/>
+          <w:sz w:val="24"/>
+          <w:szCs w:val="24"/>
+        </w:rPr>
+        <w:br/>
+      </w:r>
+      <w:r>
+        <w:rPr>
+          <w:rFonts w:ascii="Arial" w:hAnsi="Arial" w:cs="Arial"/>
+          <w:sz w:val="24"/>
+          <w:szCs w:val="24"/>
+        </w:rPr>
+        <w:drawing>
+          <wp:inline distT="0" distB="0" distL="0" distR="0" wp14:anchorId="67E9757F" wp14:editId="5737298B">
+            <wp:extent cx="3901440" cy="3817152"/>
+            <wp:effectExtent l="0" t="0" r="3810" b="0"/>
+            <wp:docPr id="7" name="Picture 7"/>
+            <wp:cNvGraphicFramePr>
+              <a:graphicFrameLocks xmlns:a="http://schemas.openxmlformats.org/drawingml/2006/main" noChangeAspect="1"/>
+            </wp:cNvGraphicFramePr>
+            <a:graphic xmlns:a="http://schemas.openxmlformats.org/drawingml/2006/main">
+              <a:graphicData uri="http://schemas.openxmlformats.org/drawingml/2006/picture">
+                <pic:pic xmlns:pic="http://schemas.openxmlformats.org/drawingml/2006/picture">
+                  <pic:nvPicPr>
+                    <pic:cNvPr id="1" name=""/>
+                    <pic:cNvPicPr/>
+                  </pic:nvPicPr>
+                  <pic:blipFill>
+                    <a:blip r:embed="rId13"/>
+                    <a:stretch>
+                      <a:fillRect/>
+                    </a:stretch>
+                  </pic:blipFill>
+                  <pic:spPr>
+                    <a:xfrm>
+                      <a:off x="0" y="0"/>
+                      <a:ext cx="3907611" cy="3823189"/>
+                    </a:xfrm>
+                    <a:prstGeom prst="rect">
+                      <a:avLst/>
+                    </a:prstGeom>
+                  </pic:spPr>
+                </pic:pic>
+              </a:graphicData>
+            </a:graphic>
+          </wp:inline>
+        </w:drawing>
+      </w:r>
+      <w:r>
+        <w:rPr>
+          <w:rFonts w:ascii="Arial" w:hAnsi="Arial" w:cs="Arial"/>
+          <w:sz w:val="24"/>
+          <w:szCs w:val="24"/>
+        </w:rPr>
+        <w:br/>
+      </w:r>
+      <w:r>
+        <w:rPr>
+          <w:rFonts w:ascii="Arial" w:hAnsi="Arial" w:cs="Arial"/>
+          <w:sz w:val="24"/>
+          <w:szCs w:val="24"/>
+        </w:rPr>
+        <w:br/>
+        <w:t xml:space="preserve">POST </w:t>
+      </w:r>
+      <w:r>
+        <w:rPr>
+          <w:rFonts w:ascii="Arial" w:hAnsi="Arial" w:cs="Arial"/>
+          <w:sz w:val="24"/>
+          <w:szCs w:val="24"/>
+        </w:rPr>
+        <w:t>https://mighty-springs-25535.herokuapp.com/api/messages</w:t>
+      </w:r>
+      <w:r>
+        <w:rPr>
+          <w:rFonts w:ascii="Arial" w:hAnsi="Arial" w:cs="Arial"/>
+          <w:sz w:val="24"/>
+          <w:szCs w:val="24"/>
+        </w:rPr>
+        <w:br/>
+      </w:r>
+      <w:r>
+        <w:rPr>
+          <w:rFonts w:ascii="Arial" w:hAnsi="Arial" w:cs="Arial"/>
+          <w:sz w:val="24"/>
+          <w:szCs w:val="24"/>
+        </w:rPr>
+        <w:drawing>
+          <wp:inline distT="0" distB="0" distL="0" distR="0" wp14:anchorId="72A2AC4E" wp14:editId="039EEEFC">
+            <wp:extent cx="4435027" cy="4320540"/>
+            <wp:effectExtent l="0" t="0" r="3810" b="3810"/>
+            <wp:docPr id="9" name="Picture 9"/>
+            <wp:cNvGraphicFramePr>
+              <a:graphicFrameLocks xmlns:a="http://schemas.openxmlformats.org/drawingml/2006/main" noChangeAspect="1"/>
+            </wp:cNvGraphicFramePr>
+            <a:graphic xmlns:a="http://schemas.openxmlformats.org/drawingml/2006/main">
+              <a:graphicData uri="http://schemas.openxmlformats.org/drawingml/2006/picture">
+                <pic:pic xmlns:pic="http://schemas.openxmlformats.org/drawingml/2006/picture">
+                  <pic:nvPicPr>
+                    <pic:cNvPr id="1" name=""/>
+                    <pic:cNvPicPr/>
+                  </pic:nvPicPr>
+                  <pic:blipFill>
+                    <a:blip r:embed="rId14"/>
+                    <a:stretch>
+                      <a:fillRect/>
+                    </a:stretch>
+                  </pic:blipFill>
+                  <pic:spPr>
+                    <a:xfrm>
+                      <a:off x="0" y="0"/>
+                      <a:ext cx="4437180" cy="4322638"/>
+                    </a:xfrm>
+                    <a:prstGeom prst="rect">
+                      <a:avLst/>
+                    </a:prstGeom>
+                  </pic:spPr>
+                </pic:pic>
+              </a:graphicData>
+            </a:graphic>
+          </wp:inline>
+        </w:drawing>
+      </w:r>
+      <w:r>
+        <w:rPr>
+          <w:rFonts w:ascii="Arial" w:hAnsi="Arial" w:cs="Arial"/>
+          <w:sz w:val="24"/>
+          <w:szCs w:val="24"/>
+        </w:rPr>
+        <w:br/>
+      </w:r>
+      <w:r>
+        <w:rPr>
+          <w:rFonts w:ascii="Arial" w:hAnsi="Arial" w:cs="Arial"/>
+          <w:sz w:val="24"/>
+          <w:szCs w:val="24"/>
+        </w:rPr>
+        <w:lastRenderedPageBreak/>
+        <w:t xml:space="preserve">GET </w:t>
+      </w:r>
+      <w:r>
+        <w:rPr>
+          <w:rFonts w:ascii="Arial" w:hAnsi="Arial" w:cs="Arial"/>
+          <w:sz w:val="24"/>
+          <w:szCs w:val="24"/>
+        </w:rPr>
+        <w:t>https://mighty-springs-25535.herokuapp.com/api/messages</w:t>
+      </w:r>
+      <w:r>
+        <w:rPr>
+          <w:rFonts w:ascii="Arial" w:hAnsi="Arial" w:cs="Arial"/>
+          <w:sz w:val="24"/>
+          <w:szCs w:val="24"/>
+        </w:rPr>
+        <w:t>/:messageid</w:t>
+      </w:r>
+      <w:r>
+        <w:rPr>
+          <w:rFonts w:ascii="Arial" w:hAnsi="Arial" w:cs="Arial"/>
+          <w:sz w:val="24"/>
+          <w:szCs w:val="24"/>
+        </w:rPr>
+        <w:br/>
+      </w:r>
+      <w:r>
+        <w:rPr>
+          <w:rFonts w:ascii="Arial" w:hAnsi="Arial" w:cs="Arial"/>
+          <w:sz w:val="24"/>
+          <w:szCs w:val="24"/>
+        </w:rPr>
+        <w:drawing>
+          <wp:inline distT="0" distB="0" distL="0" distR="0" wp14:anchorId="303751B6" wp14:editId="5E024AF6">
+            <wp:extent cx="4382633" cy="3429000"/>
+            <wp:effectExtent l="0" t="0" r="0" b="0"/>
+            <wp:docPr id="11" name="Picture 11"/>
+            <wp:cNvGraphicFramePr>
+              <a:graphicFrameLocks xmlns:a="http://schemas.openxmlformats.org/drawingml/2006/main" noChangeAspect="1"/>
+            </wp:cNvGraphicFramePr>
+            <a:graphic xmlns:a="http://schemas.openxmlformats.org/drawingml/2006/main">
+              <a:graphicData uri="http://schemas.openxmlformats.org/drawingml/2006/picture">
+                <pic:pic xmlns:pic="http://schemas.openxmlformats.org/drawingml/2006/picture">
+                  <pic:nvPicPr>
+                    <pic:cNvPr id="1" name=""/>
+                    <pic:cNvPicPr/>
+                  </pic:nvPicPr>
+                  <pic:blipFill>
+                    <a:blip r:embed="rId15"/>
+                    <a:stretch>
+                      <a:fillRect/>
+                    </a:stretch>
+                  </pic:blipFill>
+                  <pic:spPr>
+                    <a:xfrm>
+                      <a:off x="0" y="0"/>
+                      <a:ext cx="4390579" cy="3435217"/>
+                    </a:xfrm>
+                    <a:prstGeom prst="rect">
+                      <a:avLst/>
+                    </a:prstGeom>
+                  </pic:spPr>
+                </pic:pic>
+              </a:graphicData>
+            </a:graphic>
+          </wp:inline>
+        </w:drawing>
+      </w:r>
+      <w:r>
+        <w:rPr>
+          <w:rFonts w:ascii="Arial" w:hAnsi="Arial" w:cs="Arial"/>
+          <w:sz w:val="24"/>
+          <w:szCs w:val="24"/>
+        </w:rPr>
+        <w:br/>
+      </w:r>
+      <w:r>
+        <w:rPr>
+          <w:rFonts w:ascii="Arial" w:hAnsi="Arial" w:cs="Arial"/>
+          <w:sz w:val="24"/>
+          <w:szCs w:val="24"/>
+        </w:rPr>
+        <w:br/>
+        <w:t xml:space="preserve">PUT </w:t>
+      </w:r>
+      <w:r>
+        <w:rPr>
+          <w:rFonts w:ascii="Arial" w:hAnsi="Arial" w:cs="Arial"/>
+          <w:sz w:val="24"/>
+          <w:szCs w:val="24"/>
+        </w:rPr>
+        <w:t>https://mighty-springs-25535.herokuapp.com/api/messages</w:t>
+      </w:r>
+      <w:r>
+        <w:rPr>
+          <w:rFonts w:ascii="Arial" w:hAnsi="Arial" w:cs="Arial"/>
+          <w:sz w:val="24"/>
+          <w:szCs w:val="24"/>
+        </w:rPr>
+        <w:t>/:messageid</w:t>
+      </w:r>
+      <w:r>
+        <w:rPr>
+          <w:rFonts w:ascii="Arial" w:hAnsi="Arial" w:cs="Arial"/>
+          <w:sz w:val="24"/>
+          <w:szCs w:val="24"/>
+        </w:rPr>
+        <w:br/>
+      </w:r>
+      <w:r>
+        <w:rPr>
+          <w:rFonts w:ascii="Arial" w:hAnsi="Arial" w:cs="Arial"/>
+          <w:sz w:val="24"/>
+          <w:szCs w:val="24"/>
+        </w:rPr>
+        <w:drawing>
+          <wp:inline distT="0" distB="0" distL="0" distR="0" wp14:anchorId="40084AEA" wp14:editId="192EBF10">
+            <wp:extent cx="3901440" cy="3569044"/>
+            <wp:effectExtent l="0" t="0" r="3810" b="0"/>
+            <wp:docPr id="10" name="Picture 10"/>
+            <wp:cNvGraphicFramePr>
+              <a:graphicFrameLocks xmlns:a="http://schemas.openxmlformats.org/drawingml/2006/main" noChangeAspect="1"/>
+            </wp:cNvGraphicFramePr>
+            <a:graphic xmlns:a="http://schemas.openxmlformats.org/drawingml/2006/main">
+              <a:graphicData uri="http://schemas.openxmlformats.org/drawingml/2006/picture">
+                <pic:pic xmlns:pic="http://schemas.openxmlformats.org/drawingml/2006/picture">
+                  <pic:nvPicPr>
+                    <pic:cNvPr id="1" name=""/>
+                    <pic:cNvPicPr/>
+                  </pic:nvPicPr>
+                  <pic:blipFill>
+                    <a:blip r:embed="rId16"/>
+                    <a:stretch>
+                      <a:fillRect/>
+                    </a:stretch>
+                  </pic:blipFill>
+                  <pic:spPr>
+                    <a:xfrm>
+                      <a:off x="0" y="0"/>
+                      <a:ext cx="3909271" cy="3576208"/>
+                    </a:xfrm>
+                    <a:prstGeom prst="rect">
+                      <a:avLst/>
+                    </a:prstGeom>
+                  </pic:spPr>
+                </pic:pic>
+              </a:graphicData>
+            </a:graphic>
+          </wp:inline>
+        </w:drawing>
+      </w:r>
+      <w:r>
+        <w:rPr>
+          <w:rFonts w:ascii="Arial" w:hAnsi="Arial" w:cs="Arial"/>
+          <w:sz w:val="24"/>
+          <w:szCs w:val="24"/>
+        </w:rPr>
+        <w:br/>
+      </w:r>
+      <w:r>
+        <w:rPr>
+          <w:rFonts w:ascii="Arial" w:hAnsi="Arial" w:cs="Arial"/>
+          <w:sz w:val="24"/>
+          <w:szCs w:val="24"/>
+        </w:rPr>
+        <w:br/>
+      </w:r>
+      <w:r>
+        <w:rPr>
+          <w:rFonts w:ascii="Arial" w:hAnsi="Arial" w:cs="Arial"/>
+          <w:sz w:val="24"/>
+          <w:szCs w:val="24"/>
+        </w:rPr>
+        <w:br/>
+      </w:r>
+      <w:r>
+        <w:rPr>
+          <w:rFonts w:ascii="Arial" w:hAnsi="Arial" w:cs="Arial"/>
+          <w:sz w:val="24"/>
+          <w:szCs w:val="24"/>
+        </w:rPr>
+        <w:br/>
+      </w:r>
+      <w:r>
+        <w:rPr>
+          <w:rFonts w:ascii="Arial" w:hAnsi="Arial" w:cs="Arial"/>
+          <w:sz w:val="24"/>
+          <w:szCs w:val="24"/>
+        </w:rPr>
+        <w:br/>
+      </w:r>
+      <w:r>
+        <w:rPr>
+          <w:rFonts w:ascii="Arial" w:hAnsi="Arial" w:cs="Arial"/>
+          <w:sz w:val="24"/>
+          <w:szCs w:val="24"/>
+        </w:rPr>
+        <w:br/>
+      </w:r>
+      <w:r>
+        <w:rPr>
+          <w:rFonts w:ascii="Arial" w:hAnsi="Arial" w:cs="Arial"/>
+          <w:sz w:val="24"/>
+          <w:szCs w:val="24"/>
+        </w:rPr>
+        <w:br/>
+      </w:r>
+      <w:r>
+        <w:rPr>
+          <w:rFonts w:ascii="Arial" w:hAnsi="Arial" w:cs="Arial"/>
+          <w:sz w:val="24"/>
+          <w:szCs w:val="24"/>
+        </w:rPr>
+        <w:lastRenderedPageBreak/>
+        <w:t xml:space="preserve">DELETE </w:t>
+      </w:r>
+      <w:r>
+        <w:rPr>
+          <w:rFonts w:ascii="Arial" w:hAnsi="Arial" w:cs="Arial"/>
+          <w:sz w:val="24"/>
+          <w:szCs w:val="24"/>
+        </w:rPr>
+        <w:t>https://mighty-springs-25535.herokuapp.com/api/messages</w:t>
+      </w:r>
+      <w:r>
+        <w:rPr>
+          <w:rFonts w:ascii="Arial" w:hAnsi="Arial" w:cs="Arial"/>
+          <w:sz w:val="24"/>
+          <w:szCs w:val="24"/>
+        </w:rPr>
+        <w:t>/:messageid</w:t>
+      </w:r>
+      <w:r>
+        <w:rPr>
+          <w:rFonts w:ascii="Arial" w:hAnsi="Arial" w:cs="Arial"/>
+          <w:sz w:val="24"/>
+          <w:szCs w:val="24"/>
+        </w:rPr>
+        <w:t xml:space="preserve"> </w:t>
+      </w:r>
+      <w:r>
+        <w:rPr>
+          <w:rFonts w:ascii="Arial" w:hAnsi="Arial" w:cs="Arial"/>
+          <w:sz w:val="24"/>
+          <w:szCs w:val="24"/>
+        </w:rPr>
+        <w:br/>
+      </w:r>
+      <w:r>
+        <w:rPr>
+          <w:rFonts w:ascii="Arial" w:hAnsi="Arial" w:cs="Arial"/>
+          <w:sz w:val="24"/>
+          <w:szCs w:val="24"/>
+        </w:rPr>
+        <w:drawing>
+          <wp:inline distT="0" distB="0" distL="0" distR="0" wp14:anchorId="25F33ED3" wp14:editId="1A30686C">
+            <wp:extent cx="4023360" cy="1689401"/>
+            <wp:effectExtent l="0" t="0" r="0" b="6350"/>
+            <wp:docPr id="12" name="Picture 12"/>
+            <wp:cNvGraphicFramePr>
+              <a:graphicFrameLocks xmlns:a="http://schemas.openxmlformats.org/drawingml/2006/main" noChangeAspect="1"/>
+            </wp:cNvGraphicFramePr>
+            <a:graphic xmlns:a="http://schemas.openxmlformats.org/drawingml/2006/main">
+              <a:graphicData uri="http://schemas.openxmlformats.org/drawingml/2006/picture">
+                <pic:pic xmlns:pic="http://schemas.openxmlformats.org/drawingml/2006/picture">
+                  <pic:nvPicPr>
+                    <pic:cNvPr id="1" name=""/>
+                    <pic:cNvPicPr/>
+                  </pic:nvPicPr>
+                  <pic:blipFill>
+                    <a:blip r:embed="rId17"/>
+                    <a:stretch>
+                      <a:fillRect/>
+                    </a:stretch>
+                  </pic:blipFill>
+                  <pic:spPr>
+                    <a:xfrm>
+                      <a:off x="0" y="0"/>
+                      <a:ext cx="4040355" cy="1696537"/>
+                    </a:xfrm>
+                    <a:prstGeom prst="rect">
+                      <a:avLst/>
+                    </a:prstGeom>
+                  </pic:spPr>
+                </pic:pic>
+              </a:graphicData>
+            </a:graphic>
+          </wp:inline>
+        </w:drawing>
+      </w:r>
+      <w:r>
+        <w:rPr>
+          <w:rFonts w:ascii="Arial" w:hAnsi="Arial" w:cs="Arial"/>
+          <w:sz w:val="24"/>
+          <w:szCs w:val="24"/>
+        </w:rPr>
+        <w:br/>
+      </w:r>
+      <w:r>
+        <w:rPr>
+          <w:rFonts w:ascii="Arial" w:hAnsi="Arial" w:cs="Arial"/>
+          <w:sz w:val="24"/>
+          <w:szCs w:val="24"/>
+        </w:rPr>
+        <w:br/>
+      </w:r>
+    </w:p>
+    <w:p>
+      <w:pPr>
+        <w:rPr>
+          <w:rFonts w:ascii="Arial" w:hAnsi="Arial" w:cs="Arial"/>
+          <w:b/>
+          <w:bCs/>
+          <w:sz w:val="24"/>
+          <w:szCs w:val="24"/>
+        </w:rPr>
+      </w:pPr>
+      <w:r>
+        <w:rPr>
+          <w:rFonts w:ascii="Arial" w:hAnsi="Arial" w:cs="Arial"/>
+          <w:b/>
+          <w:bCs/>
+          <w:sz w:val="24"/>
+          <w:szCs w:val="24"/>
+        </w:rPr>
+        <w:t>B2 – Run tests locally</w:t>
+      </w:r>
+    </w:p>
+    <w:p>
+      <w:pPr>
+        <w:rPr>
+          <w:rFonts w:ascii="Arial" w:hAnsi="Arial" w:cs="Arial"/>
+          <w:sz w:val="24"/>
+          <w:szCs w:val="24"/>
+        </w:rPr>
+      </w:pPr>
+      <w:r>
+        <w:rPr>
+          <w:rFonts w:ascii="Arial" w:hAnsi="Arial" w:cs="Arial"/>
+          <w:sz w:val="24"/>
+          <w:szCs w:val="24"/>
+        </w:rPr>
+        <w:t xml:space="preserve">The tests were written and stored inside the test.js file inside the tests folder. The tests </w:t>
+      </w:r>
+      <w:proofErr w:type="gramStart"/>
+      <w:r>
+        <w:rPr>
+          <w:rFonts w:ascii="Arial" w:hAnsi="Arial" w:cs="Arial"/>
+          <w:sz w:val="24"/>
+          <w:szCs w:val="24"/>
+        </w:rPr>
+        <w:t>consists</w:t>
+      </w:r>
+      <w:proofErr w:type="gramEnd"/>
+      <w:r>
+        <w:rPr>
+          <w:rFonts w:ascii="Arial" w:hAnsi="Arial" w:cs="Arial"/>
+          <w:sz w:val="24"/>
+          <w:szCs w:val="24"/>
+        </w:rPr>
+        <w:t xml:space="preserve"> of:</w:t>
+      </w:r>
+    </w:p>
+    <w:p>
+      <w:pPr>
+        <w:pStyle w:val="ListParagraph"/>
+        <w:numPr>
+          <w:ilvl w:val="0"/>
+          <w:numId w:val="5"/>
+        </w:numPr>
+        <w:rPr>
+          <w:rFonts w:ascii="Arial" w:hAnsi="Arial" w:cs="Arial"/>
+          <w:sz w:val="24"/>
+          <w:szCs w:val="24"/>
+        </w:rPr>
+      </w:pPr>
+      <w:r>
+        <w:rPr>
+          <w:rFonts w:ascii="Arial" w:hAnsi="Arial" w:cs="Arial"/>
+          <w:sz w:val="24"/>
+          <w:szCs w:val="24"/>
+        </w:rPr>
+        <w:t>Retrieving all messages</w:t>
+      </w:r>
+    </w:p>
+    <w:p>
+      <w:pPr>
+        <w:pStyle w:val="ListParagraph"/>
+        <w:numPr>
+          <w:ilvl w:val="0"/>
+          <w:numId w:val="5"/>
+        </w:numPr>
+        <w:rPr>
+          <w:rFonts w:ascii="Arial" w:hAnsi="Arial" w:cs="Arial"/>
+          <w:sz w:val="24"/>
+          <w:szCs w:val="24"/>
+        </w:rPr>
+      </w:pPr>
+      <w:r>
+        <w:rPr>
+          <w:rFonts w:ascii="Arial" w:hAnsi="Arial" w:cs="Arial"/>
+          <w:sz w:val="24"/>
+          <w:szCs w:val="24"/>
+        </w:rPr>
+        <w:t>Adding a new message</w:t>
+      </w:r>
+    </w:p>
+    <w:p>
+      <w:pPr>
+        <w:pStyle w:val="ListParagraph"/>
+        <w:numPr>
+          <w:ilvl w:val="0"/>
+          <w:numId w:val="5"/>
+        </w:numPr>
+        <w:rPr>
+          <w:rFonts w:ascii="Arial" w:hAnsi="Arial" w:cs="Arial"/>
+          <w:sz w:val="24"/>
+          <w:szCs w:val="24"/>
+        </w:rPr>
+      </w:pPr>
+      <w:r>
+        <w:rPr>
+          <w:rFonts w:ascii="Arial" w:hAnsi="Arial" w:cs="Arial"/>
+          <w:sz w:val="24"/>
+          <w:szCs w:val="24"/>
+        </w:rPr>
+        <w:t>Retrieving</w:t>
+      </w:r>
+      <w:r>
+        <w:rPr>
+          <w:rFonts w:ascii="Arial" w:hAnsi="Arial" w:cs="Arial"/>
+          <w:sz w:val="24"/>
+          <w:szCs w:val="24"/>
+        </w:rPr>
+        <w:t xml:space="preserve"> a single message</w:t>
+      </w:r>
+    </w:p>
+    <w:p>
+      <w:pPr>
+        <w:pStyle w:val="ListParagraph"/>
+        <w:numPr>
+          <w:ilvl w:val="0"/>
+          <w:numId w:val="5"/>
+        </w:numPr>
+        <w:rPr>
+          <w:rFonts w:ascii="Arial" w:hAnsi="Arial" w:cs="Arial"/>
+          <w:sz w:val="24"/>
+          <w:szCs w:val="24"/>
+        </w:rPr>
+      </w:pPr>
+      <w:r>
+        <w:rPr>
+          <w:rFonts w:ascii="Arial" w:hAnsi="Arial" w:cs="Arial"/>
+          <w:sz w:val="24"/>
+          <w:szCs w:val="24"/>
+        </w:rPr>
+        <w:t>Editing a single message</w:t>
+      </w:r>
+    </w:p>
+    <w:p>
+      <w:pPr>
+        <w:pStyle w:val="ListParagraph"/>
+        <w:numPr>
+          <w:ilvl w:val="0"/>
+          <w:numId w:val="5"/>
+        </w:numPr>
+        <w:rPr>
+          <w:rFonts w:ascii="Arial" w:hAnsi="Arial" w:cs="Arial"/>
+          <w:sz w:val="24"/>
+          <w:szCs w:val="24"/>
+        </w:rPr>
+      </w:pPr>
+      <w:r>
+        <w:rPr>
+          <w:rFonts w:ascii="Arial" w:hAnsi="Arial" w:cs="Arial"/>
+          <w:sz w:val="24"/>
+          <w:szCs w:val="24"/>
+        </w:rPr>
+        <w:t>Deleting a single message</w:t>
+      </w:r>
+    </w:p>
+    <w:p>
+      <w:pPr>
+        <w:rPr>
+          <w:rFonts w:ascii="Arial" w:hAnsi="Arial" w:cs="Arial"/>
+          <w:sz w:val="24"/>
+          <w:szCs w:val="24"/>
+        </w:rPr>
+      </w:pPr>
+      <w:r>
+        <w:rPr>
+          <w:rFonts w:ascii="Arial" w:hAnsi="Arial" w:cs="Arial"/>
+          <w:sz w:val="24"/>
+          <w:szCs w:val="24"/>
+        </w:rPr>
+        <w:t xml:space="preserve">Other tests that were intended to be added and used but </w:t>
+      </w:r>
+      <w:r>
+        <w:rPr>
+          <w:rFonts w:ascii="Arial" w:hAnsi="Arial" w:cs="Arial"/>
+          <w:sz w:val="24"/>
+          <w:szCs w:val="24"/>
+        </w:rPr>
+        <w:t xml:space="preserve">had problems that I </w:t>
+      </w:r>
+      <w:r>
+        <w:rPr>
+          <w:rFonts w:ascii="Arial" w:hAnsi="Arial" w:cs="Arial"/>
+          <w:sz w:val="24"/>
+          <w:szCs w:val="24"/>
+        </w:rPr>
+        <w:t>could not</w:t>
+      </w:r>
+      <w:r>
+        <w:rPr>
+          <w:rFonts w:ascii="Arial" w:hAnsi="Arial" w:cs="Arial"/>
+          <w:sz w:val="24"/>
+          <w:szCs w:val="24"/>
+        </w:rPr>
+        <w:t xml:space="preserve"> resolve, namely the error below:</w:t>
+      </w:r>
+    </w:p>
+    <w:p>
+      <w:pPr>
+        <w:rPr>
+          <w:rFonts w:ascii="Arial" w:hAnsi="Arial" w:cs="Arial"/>
+          <w:sz w:val="24"/>
+          <w:szCs w:val="24"/>
+        </w:rPr>
+      </w:pPr>
+      <w:r>
+        <w:rPr>
+          <w:noProof/>
+        </w:rPr>
+        <w:drawing>
+          <wp:inline distT="0" distB="0" distL="0" distR="0" wp14:anchorId="4F3C4530" wp14:editId="5D38B6B7">
+            <wp:extent cx="5052060" cy="1764247"/>
+            <wp:effectExtent l="0" t="0" r="0" b="7620"/>
+            <wp:docPr id="13" name="Picture 13"/>
+            <wp:cNvGraphicFramePr>
+              <a:graphicFrameLocks xmlns:a="http://schemas.openxmlformats.org/drawingml/2006/main" noChangeAspect="1"/>
+            </wp:cNvGraphicFramePr>
+            <a:graphic xmlns:a="http://schemas.openxmlformats.org/drawingml/2006/main">
+              <a:graphicData uri="http://schemas.openxmlformats.org/drawingml/2006/picture">
+                <pic:pic xmlns:pic="http://schemas.openxmlformats.org/drawingml/2006/picture">
+                  <pic:nvPicPr>
+                    <pic:cNvPr id="1" name=""/>
+                    <pic:cNvPicPr/>
+                  </pic:nvPicPr>
+                  <pic:blipFill>
+                    <a:blip r:embed="rId18"/>
+                    <a:stretch>
+                      <a:fillRect/>
+                    </a:stretch>
+                  </pic:blipFill>
+                  <pic:spPr>
+                    <a:xfrm>
+                      <a:off x="0" y="0"/>
+                      <a:ext cx="5077755" cy="1773220"/>
+                    </a:xfrm>
+                    <a:prstGeom prst="rect">
+                      <a:avLst/>
+                    </a:prstGeom>
+                  </pic:spPr>
+                </pic:pic>
+              </a:graphicData>
+            </a:graphic>
+          </wp:inline>
+        </w:drawing>
+      </w:r>
+    </w:p>
+    <w:p>
+      <w:pPr>
+        <w:pStyle w:val="ListParagraph"/>
+        <w:numPr>
+          <w:ilvl w:val="0"/>
+          <w:numId w:val="6"/>
+        </w:numPr>
+        <w:rPr>
+          <w:rFonts w:ascii="Arial" w:hAnsi="Arial" w:cs="Arial"/>
+          <w:sz w:val="24"/>
+          <w:szCs w:val="24"/>
+        </w:rPr>
+      </w:pPr>
+      <w:r>
+        <w:rPr>
+          <w:rFonts w:ascii="Arial" w:hAnsi="Arial" w:cs="Arial"/>
+          <w:sz w:val="24"/>
+          <w:szCs w:val="24"/>
+        </w:rPr>
+        <w:t>Adding a new message that is missing a required field should not be successful.</w:t>
+      </w:r>
+    </w:p>
+    <w:p>
+      <w:pPr>
+        <w:pStyle w:val="ListParagraph"/>
+        <w:numPr>
+          <w:ilvl w:val="0"/>
+          <w:numId w:val="6"/>
+        </w:numPr>
+        <w:rPr>
+          <w:rFonts w:ascii="Arial" w:hAnsi="Arial" w:cs="Arial"/>
+          <w:sz w:val="24"/>
+          <w:szCs w:val="24"/>
+        </w:rPr>
+      </w:pPr>
+      <w:r>
+        <w:rPr>
+          <w:rFonts w:ascii="Arial" w:hAnsi="Arial" w:cs="Arial"/>
+          <w:sz w:val="24"/>
+          <w:szCs w:val="24"/>
+        </w:rPr>
+        <w:t xml:space="preserve">Retrieving/Editing/Deleting a message with an invalid message id should not be successful. </w:t>
+      </w:r>
+    </w:p>
+    <w:p>
+      <w:pPr>
+        <w:rPr>
+          <w:rFonts w:ascii="Arial" w:hAnsi="Arial" w:cs="Arial"/>
+          <w:sz w:val="24"/>
+          <w:szCs w:val="24"/>
+        </w:rPr>
+      </w:pPr>
+    </w:p>
+    <w:p>
+      <w:pPr>
+        <w:rPr>
+          <w:rFonts w:ascii="Arial" w:hAnsi="Arial" w:cs="Arial"/>
+          <w:sz w:val="24"/>
+          <w:szCs w:val="24"/>
+        </w:rPr>
+      </w:pPr>
+    </w:p>
+    <w:p>
+      <w:pPr>
+        <w:rPr>
+          <w:rFonts w:ascii="Arial" w:hAnsi="Arial" w:cs="Arial"/>
+          <w:sz w:val="24"/>
+          <w:szCs w:val="24"/>
+        </w:rPr>
+      </w:pPr>
+    </w:p>
+    <w:p>
+      <w:pPr>
+        <w:rPr>
+          <w:rFonts w:ascii="Arial" w:hAnsi="Arial" w:cs="Arial"/>
+          <w:sz w:val="24"/>
+          <w:szCs w:val="24"/>
+        </w:rPr>
+      </w:pPr>
+    </w:p>
+    <w:p>
+      <w:pPr>
+        <w:rPr>
+          <w:rFonts w:ascii="Arial" w:hAnsi="Arial" w:cs="Arial"/>
+          <w:sz w:val="24"/>
+          <w:szCs w:val="24"/>
+        </w:rPr>
+      </w:pPr>
+      <w:r>
+        <w:rPr>
+          <w:rFonts w:ascii="Arial" w:hAnsi="Arial" w:cs="Arial"/>
+          <w:sz w:val="24"/>
+          <w:szCs w:val="24"/>
+        </w:rPr>
+        <w:lastRenderedPageBreak/>
+        <w:t>The tests were run with the command “</w:t>
+      </w:r>
+      <w:proofErr w:type="spellStart"/>
+      <w:r>
+        <w:rPr>
+          <w:rFonts w:ascii="Arial" w:hAnsi="Arial" w:cs="Arial"/>
+          <w:sz w:val="24"/>
+          <w:szCs w:val="24"/>
+        </w:rPr>
+        <w:t>npm</w:t>
+      </w:r>
+      <w:proofErr w:type="spellEnd"/>
+      <w:r>
+        <w:rPr>
+          <w:rFonts w:ascii="Arial" w:hAnsi="Arial" w:cs="Arial"/>
+          <w:sz w:val="24"/>
+          <w:szCs w:val="24"/>
+        </w:rPr>
+        <w:t xml:space="preserve"> run test” locally.</w:t>
+      </w:r>
+    </w:p>
+    <w:p>
+      <w:pPr>
+        <w:rPr>
+          <w:rFonts w:ascii="Arial" w:hAnsi="Arial" w:cs="Arial"/>
+          <w:sz w:val="24"/>
+          <w:szCs w:val="24"/>
+        </w:rPr>
+      </w:pPr>
+      <w:r>
+        <w:rPr>
+          <w:noProof/>
+        </w:rPr>
+        <w:drawing>
+          <wp:inline distT="0" distB="0" distL="0" distR="0" wp14:anchorId="7C840577" wp14:editId="4BA42F8D">
+            <wp:extent cx="5731510" cy="3342005"/>
+            <wp:effectExtent l="0" t="0" r="2540" b="0"/>
+            <wp:docPr id="14" name="Picture 14"/>
+            <wp:cNvGraphicFramePr>
+              <a:graphicFrameLocks xmlns:a="http://schemas.openxmlformats.org/drawingml/2006/main" noChangeAspect="1"/>
+            </wp:cNvGraphicFramePr>
+            <a:graphic xmlns:a="http://schemas.openxmlformats.org/drawingml/2006/main">
+              <a:graphicData uri="http://schemas.openxmlformats.org/drawingml/2006/picture">
+                <pic:pic xmlns:pic="http://schemas.openxmlformats.org/drawingml/2006/picture">
+                  <pic:nvPicPr>
+                    <pic:cNvPr id="1" name=""/>
+                    <pic:cNvPicPr/>
+                  </pic:nvPicPr>
+                  <pic:blipFill>
+                    <a:blip r:embed="rId19"/>
+                    <a:stretch>
+                      <a:fillRect/>
+                    </a:stretch>
+                  </pic:blipFill>
+                  <pic:spPr>
+                    <a:xfrm>
+                      <a:off x="0" y="0"/>
+                      <a:ext cx="5731510" cy="3342005"/>
+                    </a:xfrm>
+                    <a:prstGeom prst="rect">
+                      <a:avLst/>
+                    </a:prstGeom>
+                  </pic:spPr>
+                </pic:pic>
+              </a:graphicData>
+            </a:graphic>
+          </wp:inline>
+        </w:drawing>
+      </w:r>
+    </w:p>
+    <w:p>
+      <w:pPr>
+        <w:rPr>
+          <w:rFonts w:ascii="Arial" w:hAnsi="Arial" w:cs="Arial"/>
+          <w:b/>
+          <w:bCs/>
+          <w:sz w:val="24"/>
+          <w:szCs w:val="24"/>
+        </w:rPr>
+      </w:pPr>
+    </w:p>
+    <w:p>
+      <w:pPr>
+        <w:rPr>
+          <w:rFonts w:ascii="Arial" w:hAnsi="Arial" w:cs="Arial"/>
+          <w:b/>
+          <w:bCs/>
+          <w:sz w:val="24"/>
+          <w:szCs w:val="24"/>
+        </w:rPr>
+      </w:pPr>
+      <w:r>
+        <w:rPr>
+          <w:rFonts w:ascii="Arial" w:hAnsi="Arial" w:cs="Arial"/>
+          <w:b/>
+          <w:bCs/>
+          <w:sz w:val="24"/>
+          <w:szCs w:val="24"/>
+        </w:rPr>
+        <w:t>B2 – Running the tests via travis</w:t>
+      </w:r>
+    </w:p>
+    <w:p>
+      <w:pPr>
+        <w:pStyle w:val="ListParagraph"/>
+        <w:numPr>
+          <w:ilvl w:val="0"/>
+          <w:numId w:val="7"/>
+        </w:numPr>
+        <w:rPr>
+          <w:rFonts w:ascii="Arial" w:hAnsi="Arial" w:cs="Arial"/>
+          <w:sz w:val="24"/>
+          <w:szCs w:val="24"/>
+        </w:rPr>
+      </w:pPr>
+      <w:r>
+        <w:rPr>
+          <w:rFonts w:ascii="Arial" w:hAnsi="Arial" w:cs="Arial"/>
+          <w:sz w:val="24"/>
+          <w:szCs w:val="24"/>
+        </w:rPr>
+        <w:t xml:space="preserve">Linked GitHub account to </w:t>
+      </w:r>
+      <w:proofErr w:type="gramStart"/>
+      <w:r>
+        <w:rPr>
+          <w:rFonts w:ascii="Arial" w:hAnsi="Arial" w:cs="Arial"/>
+          <w:sz w:val="24"/>
+          <w:szCs w:val="24"/>
+        </w:rPr>
+        <w:t>Travis CI, and</w:t>
+      </w:r>
+      <w:proofErr w:type="gramEnd"/>
+      <w:r>
+        <w:rPr>
+          <w:rFonts w:ascii="Arial" w:hAnsi="Arial" w:cs="Arial"/>
+          <w:sz w:val="24"/>
+          <w:szCs w:val="24"/>
+        </w:rPr>
+        <w:t xml:space="preserve"> created a .</w:t>
+      </w:r>
+      <w:proofErr w:type="spellStart"/>
+      <w:r>
+        <w:rPr>
+          <w:rFonts w:ascii="Arial" w:hAnsi="Arial" w:cs="Arial"/>
+          <w:sz w:val="24"/>
+          <w:szCs w:val="24"/>
+        </w:rPr>
+        <w:t>travis.yml</w:t>
+      </w:r>
+      <w:proofErr w:type="spellEnd"/>
+      <w:r>
+        <w:rPr>
+          <w:rFonts w:ascii="Arial" w:hAnsi="Arial" w:cs="Arial"/>
+          <w:sz w:val="24"/>
+          <w:szCs w:val="24"/>
+        </w:rPr>
+        <w:t xml:space="preserve"> file with the configurations to automate testing.</w:t>
+      </w:r>
+      <w:r>
+        <w:rPr>
+          <w:rFonts w:ascii="Arial" w:hAnsi="Arial" w:cs="Arial"/>
+          <w:sz w:val="24"/>
+          <w:szCs w:val="24"/>
+        </w:rPr>
+        <w:br/>
+      </w:r>
+      <w:r>
+        <w:rPr>
+          <w:rFonts w:ascii="Arial" w:hAnsi="Arial" w:cs="Arial"/>
+          <w:sz w:val="24"/>
+          <w:szCs w:val="24"/>
+        </w:rPr>
+        <w:drawing>
+          <wp:inline distT="0" distB="0" distL="0" distR="0" wp14:anchorId="0DDD4D90" wp14:editId="1F9D526E">
+            <wp:extent cx="2438400" cy="1156677"/>
+            <wp:effectExtent l="0" t="0" r="0" b="5715"/>
+            <wp:docPr id="15" name="Picture 15"/>
+            <wp:cNvGraphicFramePr>
+              <a:graphicFrameLocks xmlns:a="http://schemas.openxmlformats.org/drawingml/2006/main" noChangeAspect="1"/>
+            </wp:cNvGraphicFramePr>
+            <a:graphic xmlns:a="http://schemas.openxmlformats.org/drawingml/2006/main">
+              <a:graphicData uri="http://schemas.openxmlformats.org/drawingml/2006/picture">
+                <pic:pic xmlns:pic="http://schemas.openxmlformats.org/drawingml/2006/picture">
+                  <pic:nvPicPr>
+                    <pic:cNvPr id="1" name=""/>
+                    <pic:cNvPicPr/>
+                  </pic:nvPicPr>
+                  <pic:blipFill>
+                    <a:blip r:embed="rId20"/>
+                    <a:stretch>
+                      <a:fillRect/>
+                    </a:stretch>
+                  </pic:blipFill>
+                  <pic:spPr>
+                    <a:xfrm>
+                      <a:off x="0" y="0"/>
+                      <a:ext cx="2459645" cy="1166755"/>
+                    </a:xfrm>
+                    <a:prstGeom prst="rect">
+                      <a:avLst/>
+                    </a:prstGeom>
+                  </pic:spPr>
+                </pic:pic>
+              </a:graphicData>
+            </a:graphic>
+          </wp:inline>
+        </w:drawing>
+      </w:r>
+    </w:p>
+    <w:p>
+      <w:pPr>
+        <w:pStyle w:val="ListParagraph"/>
+        <w:numPr>
+          <w:ilvl w:val="0"/>
+          <w:numId w:val="7"/>
+        </w:numPr>
+        <w:rPr>
+          <w:rFonts w:ascii="Arial" w:hAnsi="Arial" w:cs="Arial"/>
+          <w:sz w:val="24"/>
+          <w:szCs w:val="24"/>
+        </w:rPr>
+      </w:pPr>
+      <w:r>
+        <w:rPr>
+          <w:rFonts w:ascii="Arial" w:hAnsi="Arial" w:cs="Arial"/>
+          <w:sz w:val="24"/>
+          <w:szCs w:val="24"/>
+        </w:rPr>
+        <w:t>Stage, commit and push any changes to my GitHub repository, then Travis CI should automatically run the test cases from my test.js file.</w:t>
+      </w:r>
+      <w:r>
+        <w:rPr>
+          <w:rFonts w:ascii="Arial" w:hAnsi="Arial" w:cs="Arial"/>
+          <w:sz w:val="24"/>
+          <w:szCs w:val="24"/>
+        </w:rPr>
+        <w:br/>
+      </w:r>
+      <w:r>
+        <w:rPr>
+          <w:rFonts w:ascii="Arial" w:hAnsi="Arial" w:cs="Arial"/>
+          <w:sz w:val="24"/>
+          <w:szCs w:val="24"/>
+        </w:rPr>
+        <w:drawing>
+          <wp:inline distT="0" distB="0" distL="0" distR="0" wp14:anchorId="148F9DD9" wp14:editId="02AE2A89">
+            <wp:extent cx="4716780" cy="2392880"/>
+            <wp:effectExtent l="0" t="0" r="7620" b="7620"/>
+            <wp:docPr id="16" name="Picture 16"/>
+            <wp:cNvGraphicFramePr>
+              <a:graphicFrameLocks xmlns:a="http://schemas.openxmlformats.org/drawingml/2006/main" noChangeAspect="1"/>
+            </wp:cNvGraphicFramePr>
+            <a:graphic xmlns:a="http://schemas.openxmlformats.org/drawingml/2006/main">
+              <a:graphicData uri="http://schemas.openxmlformats.org/drawingml/2006/picture">
+                <pic:pic xmlns:pic="http://schemas.openxmlformats.org/drawingml/2006/picture">
+                  <pic:nvPicPr>
+                    <pic:cNvPr id="1" name=""/>
+                    <pic:cNvPicPr/>
+                  </pic:nvPicPr>
+                  <pic:blipFill>
+                    <a:blip r:embed="rId21"/>
+                    <a:stretch>
+                      <a:fillRect/>
+                    </a:stretch>
+                  </pic:blipFill>
+                  <pic:spPr>
+                    <a:xfrm>
+                      <a:off x="0" y="0"/>
+                      <a:ext cx="4733353" cy="2401288"/>
+                    </a:xfrm>
+                    <a:prstGeom prst="rect">
+                      <a:avLst/>
+                    </a:prstGeom>
+                  </pic:spPr>
+                </pic:pic>
+              </a:graphicData>
+            </a:graphic>
+          </wp:inline>
+        </w:drawing>
+      </w:r>
+      <w:r>
+        <w:rPr>
+          <w:rFonts w:ascii="Arial" w:hAnsi="Arial" w:cs="Arial"/>
+          <w:sz w:val="24"/>
+          <w:szCs w:val="24"/>
+        </w:rPr>
+        <w:br/>
+      </w:r>
+      <w:hyperlink r:id="rId22" w:history="1">
+        <w:r>
+          <w:rPr>
+            <w:rStyle w:val="Hyperlink"/>
+            <w:rFonts w:ascii="Arial" w:hAnsi="Arial" w:cs="Arial"/>
+            <w:sz w:val="24"/>
+            <w:szCs w:val="24"/>
+          </w:rPr>
+          <w:t>https://travis-ci.org/github/minernchan/OTOTassignmentB/builds/742601107</w:t>
+        </w:r>
+      </w:hyperlink>
+      <w:r>
+        <w:rPr>
+          <w:rFonts w:ascii="Arial" w:hAnsi="Arial" w:cs="Arial"/>
+          <w:sz w:val="24"/>
+          <w:szCs w:val="24"/>
+        </w:rPr>
+        <w:t xml:space="preserve"> </w:t>
       </w:r>
     </w:p>
     <w:sectPr>
@@ -136,6 +2178,655 @@
     </w:sectPr>
   </w:body>
 </w:document>
+</file>
+
+<file path=word/numbering.xml><?xml version="1.0" encoding="utf-8"?>
+<w:numbering xmlns:wpc="http://schemas.microsoft.com/office/word/2010/wordprocessingCanvas" xmlns:cx="http://schemas.microsoft.com/office/drawing/2014/chartex" xmlns:cx1="http://schemas.microsoft.com/office/drawing/2015/9/8/chartex" xmlns:cx2="http://schemas.microsoft.com/office/drawing/2015/10/21/chartex" xmlns:cx3="http://schemas.microsoft.com/office/drawing/2016/5/9/chartex" xmlns:cx4="http://schemas.microsoft.com/office/drawing/2016/5/10/chartex" xmlns:cx5="http://schemas.microsoft.com/office/drawing/2016/5/11/chartex" xmlns:cx6="http://schemas.microsoft.com/office/drawing/2016/5/12/chartex" xmlns:cx7="http://schemas.microsoft.com/office/drawing/2016/5/13/chartex" xmlns:cx8="http://schemas.microsoft.com/office/drawing/2016/5/14/chartex" xmlns:mc="http://schemas.openxmlformats.org/markup-compatibility/2006" xmlns:aink="http://schemas.microsoft.com/office/drawing/2016/ink" xmlns:am3d="http://schemas.microsoft.com/office/drawing/2017/model3d" xmlns:o="urn:schemas-microsoft-com:office:office" xmlns:r="http://schemas.openxmlformats.org/officeDocument/2006/relationships" xmlns:m="http://schemas.openxmlformats.org/officeDocument/2006/math" xmlns:v="urn:schemas-microsoft-com:vml" xmlns:wp14="http://schemas.microsoft.com/office/word/2010/wordprocessingDrawing" xmlns:wp="http://schemas.openxmlformats.org/drawingml/2006/wordprocessingDrawing" xmlns:w10="urn:schemas-microsoft-com:office:word" xmlns:w="http://schemas.openxmlformats.org/wordprocessingml/2006/main" xmlns:w14="http://schemas.microsoft.com/office/word/2010/wordml" xmlns:w15="http://schemas.microsoft.com/office/word/2012/wordml" xmlns:w16cex="http://schemas.microsoft.com/office/word/2018/wordml/cex" xmlns:w16cid="http://schemas.microsoft.com/office/word/2016/wordml/cid" xmlns:w16="http://schemas.microsoft.com/office/word/2018/wordml" xmlns:w16se="http://schemas.microsoft.com/office/word/2015/wordml/symex" xmlns:wpg="http://schemas.microsoft.com/office/word/2010/wordprocessingGroup" xmlns:wpi="http://schemas.microsoft.com/office/word/2010/wordprocessingInk" xmlns:wne="http://schemas.microsoft.com/office/word/2006/wordml" xmlns:wps="http://schemas.microsoft.com/office/word/2010/wordprocessingShape" mc:Ignorable="w14 w15 w16se w16cid w16 w16cex wp14">
+  <w:abstractNum w:abstractNumId="0" w15:restartNumberingAfterBreak="0">
+    <w:nsid w:val="0E0F7A55"/>
+    <w:multiLevelType w:val="hybridMultilevel"/>
+    <w:tmpl w:val="8D989254"/>
+    <w:lvl w:ilvl="0" w:tplc="48090011">
+      <w:start w:val="1"/>
+      <w:numFmt w:val="decimal"/>
+      <w:lvlText w:val="%1)"/>
+      <w:lvlJc w:val="left"/>
+      <w:pPr>
+        <w:ind w:left="720" w:hanging="360"/>
+      </w:pPr>
+      <w:rPr>
+        <w:rFonts w:hint="default"/>
+      </w:rPr>
+    </w:lvl>
+    <w:lvl w:ilvl="1" w:tplc="48090019" w:tentative="1">
+      <w:start w:val="1"/>
+      <w:numFmt w:val="lowerLetter"/>
+      <w:lvlText w:val="%2."/>
+      <w:lvlJc w:val="left"/>
+      <w:pPr>
+        <w:ind w:left="1440" w:hanging="360"/>
+      </w:pPr>
+    </w:lvl>
+    <w:lvl w:ilvl="2" w:tplc="4809001B" w:tentative="1">
+      <w:start w:val="1"/>
+      <w:numFmt w:val="lowerRoman"/>
+      <w:lvlText w:val="%3."/>
+      <w:lvlJc w:val="right"/>
+      <w:pPr>
+        <w:ind w:left="2160" w:hanging="180"/>
+      </w:pPr>
+    </w:lvl>
+    <w:lvl w:ilvl="3" w:tplc="4809000F" w:tentative="1">
+      <w:start w:val="1"/>
+      <w:numFmt w:val="decimal"/>
+      <w:lvlText w:val="%4."/>
+      <w:lvlJc w:val="left"/>
+      <w:pPr>
+        <w:ind w:left="2880" w:hanging="360"/>
+      </w:pPr>
+    </w:lvl>
+    <w:lvl w:ilvl="4" w:tplc="48090019" w:tentative="1">
+      <w:start w:val="1"/>
+      <w:numFmt w:val="lowerLetter"/>
+      <w:lvlText w:val="%5."/>
+      <w:lvlJc w:val="left"/>
+      <w:pPr>
+        <w:ind w:left="3600" w:hanging="360"/>
+      </w:pPr>
+    </w:lvl>
+    <w:lvl w:ilvl="5" w:tplc="4809001B" w:tentative="1">
+      <w:start w:val="1"/>
+      <w:numFmt w:val="lowerRoman"/>
+      <w:lvlText w:val="%6."/>
+      <w:lvlJc w:val="right"/>
+      <w:pPr>
+        <w:ind w:left="4320" w:hanging="180"/>
+      </w:pPr>
+    </w:lvl>
+    <w:lvl w:ilvl="6" w:tplc="4809000F" w:tentative="1">
+      <w:start w:val="1"/>
+      <w:numFmt w:val="decimal"/>
+      <w:lvlText w:val="%7."/>
+      <w:lvlJc w:val="left"/>
+      <w:pPr>
+        <w:ind w:left="5040" w:hanging="360"/>
+      </w:pPr>
+    </w:lvl>
+    <w:lvl w:ilvl="7" w:tplc="48090019" w:tentative="1">
+      <w:start w:val="1"/>
+      <w:numFmt w:val="lowerLetter"/>
+      <w:lvlText w:val="%8."/>
+      <w:lvlJc w:val="left"/>
+      <w:pPr>
+        <w:ind w:left="5760" w:hanging="360"/>
+      </w:pPr>
+    </w:lvl>
+    <w:lvl w:ilvl="8" w:tplc="4809001B" w:tentative="1">
+      <w:start w:val="1"/>
+      <w:numFmt w:val="lowerRoman"/>
+      <w:lvlText w:val="%9."/>
+      <w:lvlJc w:val="right"/>
+      <w:pPr>
+        <w:ind w:left="6480" w:hanging="180"/>
+      </w:pPr>
+    </w:lvl>
+  </w:abstractNum>
+  <w:abstractNum w:abstractNumId="1" w15:restartNumberingAfterBreak="0">
+    <w:nsid w:val="24644F59"/>
+    <w:multiLevelType w:val="hybridMultilevel"/>
+    <w:tmpl w:val="F33A81CC"/>
+    <w:lvl w:ilvl="0" w:tplc="48090011">
+      <w:start w:val="1"/>
+      <w:numFmt w:val="decimal"/>
+      <w:lvlText w:val="%1)"/>
+      <w:lvlJc w:val="left"/>
+      <w:pPr>
+        <w:ind w:left="720" w:hanging="360"/>
+      </w:pPr>
+      <w:rPr>
+        <w:rFonts w:hint="default"/>
+      </w:rPr>
+    </w:lvl>
+    <w:lvl w:ilvl="1" w:tplc="48090019" w:tentative="1">
+      <w:start w:val="1"/>
+      <w:numFmt w:val="lowerLetter"/>
+      <w:lvlText w:val="%2."/>
+      <w:lvlJc w:val="left"/>
+      <w:pPr>
+        <w:ind w:left="1440" w:hanging="360"/>
+      </w:pPr>
+    </w:lvl>
+    <w:lvl w:ilvl="2" w:tplc="4809001B" w:tentative="1">
+      <w:start w:val="1"/>
+      <w:numFmt w:val="lowerRoman"/>
+      <w:lvlText w:val="%3."/>
+      <w:lvlJc w:val="right"/>
+      <w:pPr>
+        <w:ind w:left="2160" w:hanging="180"/>
+      </w:pPr>
+    </w:lvl>
+    <w:lvl w:ilvl="3" w:tplc="4809000F" w:tentative="1">
+      <w:start w:val="1"/>
+      <w:numFmt w:val="decimal"/>
+      <w:lvlText w:val="%4."/>
+      <w:lvlJc w:val="left"/>
+      <w:pPr>
+        <w:ind w:left="2880" w:hanging="360"/>
+      </w:pPr>
+    </w:lvl>
+    <w:lvl w:ilvl="4" w:tplc="48090019" w:tentative="1">
+      <w:start w:val="1"/>
+      <w:numFmt w:val="lowerLetter"/>
+      <w:lvlText w:val="%5."/>
+      <w:lvlJc w:val="left"/>
+      <w:pPr>
+        <w:ind w:left="3600" w:hanging="360"/>
+      </w:pPr>
+    </w:lvl>
+    <w:lvl w:ilvl="5" w:tplc="4809001B" w:tentative="1">
+      <w:start w:val="1"/>
+      <w:numFmt w:val="lowerRoman"/>
+      <w:lvlText w:val="%6."/>
+      <w:lvlJc w:val="right"/>
+      <w:pPr>
+        <w:ind w:left="4320" w:hanging="180"/>
+      </w:pPr>
+    </w:lvl>
+    <w:lvl w:ilvl="6" w:tplc="4809000F" w:tentative="1">
+      <w:start w:val="1"/>
+      <w:numFmt w:val="decimal"/>
+      <w:lvlText w:val="%7."/>
+      <w:lvlJc w:val="left"/>
+      <w:pPr>
+        <w:ind w:left="5040" w:hanging="360"/>
+      </w:pPr>
+    </w:lvl>
+    <w:lvl w:ilvl="7" w:tplc="48090019" w:tentative="1">
+      <w:start w:val="1"/>
+      <w:numFmt w:val="lowerLetter"/>
+      <w:lvlText w:val="%8."/>
+      <w:lvlJc w:val="left"/>
+      <w:pPr>
+        <w:ind w:left="5760" w:hanging="360"/>
+      </w:pPr>
+    </w:lvl>
+    <w:lvl w:ilvl="8" w:tplc="4809001B" w:tentative="1">
+      <w:start w:val="1"/>
+      <w:numFmt w:val="lowerRoman"/>
+      <w:lvlText w:val="%9."/>
+      <w:lvlJc w:val="right"/>
+      <w:pPr>
+        <w:ind w:left="6480" w:hanging="180"/>
+      </w:pPr>
+    </w:lvl>
+  </w:abstractNum>
+  <w:abstractNum w:abstractNumId="2" w15:restartNumberingAfterBreak="0">
+    <w:nsid w:val="25266A54"/>
+    <w:multiLevelType w:val="hybridMultilevel"/>
+    <w:tmpl w:val="4ADEB10C"/>
+    <w:lvl w:ilvl="0" w:tplc="48090011">
+      <w:start w:val="1"/>
+      <w:numFmt w:val="decimal"/>
+      <w:lvlText w:val="%1)"/>
+      <w:lvlJc w:val="left"/>
+      <w:pPr>
+        <w:ind w:left="720" w:hanging="360"/>
+      </w:pPr>
+      <w:rPr>
+        <w:rFonts w:hint="default"/>
+      </w:rPr>
+    </w:lvl>
+    <w:lvl w:ilvl="1" w:tplc="48090019" w:tentative="1">
+      <w:start w:val="1"/>
+      <w:numFmt w:val="lowerLetter"/>
+      <w:lvlText w:val="%2."/>
+      <w:lvlJc w:val="left"/>
+      <w:pPr>
+        <w:ind w:left="1440" w:hanging="360"/>
+      </w:pPr>
+    </w:lvl>
+    <w:lvl w:ilvl="2" w:tplc="4809001B" w:tentative="1">
+      <w:start w:val="1"/>
+      <w:numFmt w:val="lowerRoman"/>
+      <w:lvlText w:val="%3."/>
+      <w:lvlJc w:val="right"/>
+      <w:pPr>
+        <w:ind w:left="2160" w:hanging="180"/>
+      </w:pPr>
+    </w:lvl>
+    <w:lvl w:ilvl="3" w:tplc="4809000F" w:tentative="1">
+      <w:start w:val="1"/>
+      <w:numFmt w:val="decimal"/>
+      <w:lvlText w:val="%4."/>
+      <w:lvlJc w:val="left"/>
+      <w:pPr>
+        <w:ind w:left="2880" w:hanging="360"/>
+      </w:pPr>
+    </w:lvl>
+    <w:lvl w:ilvl="4" w:tplc="48090019" w:tentative="1">
+      <w:start w:val="1"/>
+      <w:numFmt w:val="lowerLetter"/>
+      <w:lvlText w:val="%5."/>
+      <w:lvlJc w:val="left"/>
+      <w:pPr>
+        <w:ind w:left="3600" w:hanging="360"/>
+      </w:pPr>
+    </w:lvl>
+    <w:lvl w:ilvl="5" w:tplc="4809001B" w:tentative="1">
+      <w:start w:val="1"/>
+      <w:numFmt w:val="lowerRoman"/>
+      <w:lvlText w:val="%6."/>
+      <w:lvlJc w:val="right"/>
+      <w:pPr>
+        <w:ind w:left="4320" w:hanging="180"/>
+      </w:pPr>
+    </w:lvl>
+    <w:lvl w:ilvl="6" w:tplc="4809000F" w:tentative="1">
+      <w:start w:val="1"/>
+      <w:numFmt w:val="decimal"/>
+      <w:lvlText w:val="%7."/>
+      <w:lvlJc w:val="left"/>
+      <w:pPr>
+        <w:ind w:left="5040" w:hanging="360"/>
+      </w:pPr>
+    </w:lvl>
+    <w:lvl w:ilvl="7" w:tplc="48090019" w:tentative="1">
+      <w:start w:val="1"/>
+      <w:numFmt w:val="lowerLetter"/>
+      <w:lvlText w:val="%8."/>
+      <w:lvlJc w:val="left"/>
+      <w:pPr>
+        <w:ind w:left="5760" w:hanging="360"/>
+      </w:pPr>
+    </w:lvl>
+    <w:lvl w:ilvl="8" w:tplc="4809001B" w:tentative="1">
+      <w:start w:val="1"/>
+      <w:numFmt w:val="lowerRoman"/>
+      <w:lvlText w:val="%9."/>
+      <w:lvlJc w:val="right"/>
+      <w:pPr>
+        <w:ind w:left="6480" w:hanging="180"/>
+      </w:pPr>
+    </w:lvl>
+  </w:abstractNum>
+  <w:abstractNum w:abstractNumId="3" w15:restartNumberingAfterBreak="0">
+    <w:nsid w:val="28493643"/>
+    <w:multiLevelType w:val="hybridMultilevel"/>
+    <w:tmpl w:val="099265E0"/>
+    <w:lvl w:ilvl="0" w:tplc="48090011">
+      <w:start w:val="1"/>
+      <w:numFmt w:val="decimal"/>
+      <w:lvlText w:val="%1)"/>
+      <w:lvlJc w:val="left"/>
+      <w:pPr>
+        <w:ind w:left="720" w:hanging="360"/>
+      </w:pPr>
+      <w:rPr>
+        <w:rFonts w:hint="default"/>
+      </w:rPr>
+    </w:lvl>
+    <w:lvl w:ilvl="1" w:tplc="48090019" w:tentative="1">
+      <w:start w:val="1"/>
+      <w:numFmt w:val="lowerLetter"/>
+      <w:lvlText w:val="%2."/>
+      <w:lvlJc w:val="left"/>
+      <w:pPr>
+        <w:ind w:left="1440" w:hanging="360"/>
+      </w:pPr>
+    </w:lvl>
+    <w:lvl w:ilvl="2" w:tplc="4809001B" w:tentative="1">
+      <w:start w:val="1"/>
+      <w:numFmt w:val="lowerRoman"/>
+      <w:lvlText w:val="%3."/>
+      <w:lvlJc w:val="right"/>
+      <w:pPr>
+        <w:ind w:left="2160" w:hanging="180"/>
+      </w:pPr>
+    </w:lvl>
+    <w:lvl w:ilvl="3" w:tplc="4809000F" w:tentative="1">
+      <w:start w:val="1"/>
+      <w:numFmt w:val="decimal"/>
+      <w:lvlText w:val="%4."/>
+      <w:lvlJc w:val="left"/>
+      <w:pPr>
+        <w:ind w:left="2880" w:hanging="360"/>
+      </w:pPr>
+    </w:lvl>
+    <w:lvl w:ilvl="4" w:tplc="48090019" w:tentative="1">
+      <w:start w:val="1"/>
+      <w:numFmt w:val="lowerLetter"/>
+      <w:lvlText w:val="%5."/>
+      <w:lvlJc w:val="left"/>
+      <w:pPr>
+        <w:ind w:left="3600" w:hanging="360"/>
+      </w:pPr>
+    </w:lvl>
+    <w:lvl w:ilvl="5" w:tplc="4809001B" w:tentative="1">
+      <w:start w:val="1"/>
+      <w:numFmt w:val="lowerRoman"/>
+      <w:lvlText w:val="%6."/>
+      <w:lvlJc w:val="right"/>
+      <w:pPr>
+        <w:ind w:left="4320" w:hanging="180"/>
+      </w:pPr>
+    </w:lvl>
+    <w:lvl w:ilvl="6" w:tplc="4809000F" w:tentative="1">
+      <w:start w:val="1"/>
+      <w:numFmt w:val="decimal"/>
+      <w:lvlText w:val="%7."/>
+      <w:lvlJc w:val="left"/>
+      <w:pPr>
+        <w:ind w:left="5040" w:hanging="360"/>
+      </w:pPr>
+    </w:lvl>
+    <w:lvl w:ilvl="7" w:tplc="48090019" w:tentative="1">
+      <w:start w:val="1"/>
+      <w:numFmt w:val="lowerLetter"/>
+      <w:lvlText w:val="%8."/>
+      <w:lvlJc w:val="left"/>
+      <w:pPr>
+        <w:ind w:left="5760" w:hanging="360"/>
+      </w:pPr>
+    </w:lvl>
+    <w:lvl w:ilvl="8" w:tplc="4809001B" w:tentative="1">
+      <w:start w:val="1"/>
+      <w:numFmt w:val="lowerRoman"/>
+      <w:lvlText w:val="%9."/>
+      <w:lvlJc w:val="right"/>
+      <w:pPr>
+        <w:ind w:left="6480" w:hanging="180"/>
+      </w:pPr>
+    </w:lvl>
+  </w:abstractNum>
+  <w:abstractNum w:abstractNumId="4" w15:restartNumberingAfterBreak="0">
+    <w:nsid w:val="650D674B"/>
+    <w:multiLevelType w:val="hybridMultilevel"/>
+    <w:tmpl w:val="C7BC15E4"/>
+    <w:lvl w:ilvl="0" w:tplc="48090011">
+      <w:start w:val="1"/>
+      <w:numFmt w:val="decimal"/>
+      <w:lvlText w:val="%1)"/>
+      <w:lvlJc w:val="left"/>
+      <w:pPr>
+        <w:ind w:left="720" w:hanging="360"/>
+      </w:pPr>
+      <w:rPr>
+        <w:rFonts w:hint="default"/>
+      </w:rPr>
+    </w:lvl>
+    <w:lvl w:ilvl="1" w:tplc="48090019" w:tentative="1">
+      <w:start w:val="1"/>
+      <w:numFmt w:val="lowerLetter"/>
+      <w:lvlText w:val="%2."/>
+      <w:lvlJc w:val="left"/>
+      <w:pPr>
+        <w:ind w:left="1440" w:hanging="360"/>
+      </w:pPr>
+    </w:lvl>
+    <w:lvl w:ilvl="2" w:tplc="4809001B" w:tentative="1">
+      <w:start w:val="1"/>
+      <w:numFmt w:val="lowerRoman"/>
+      <w:lvlText w:val="%3."/>
+      <w:lvlJc w:val="right"/>
+      <w:pPr>
+        <w:ind w:left="2160" w:hanging="180"/>
+      </w:pPr>
+    </w:lvl>
+    <w:lvl w:ilvl="3" w:tplc="4809000F" w:tentative="1">
+      <w:start w:val="1"/>
+      <w:numFmt w:val="decimal"/>
+      <w:lvlText w:val="%4."/>
+      <w:lvlJc w:val="left"/>
+      <w:pPr>
+        <w:ind w:left="2880" w:hanging="360"/>
+      </w:pPr>
+    </w:lvl>
+    <w:lvl w:ilvl="4" w:tplc="48090019" w:tentative="1">
+      <w:start w:val="1"/>
+      <w:numFmt w:val="lowerLetter"/>
+      <w:lvlText w:val="%5."/>
+      <w:lvlJc w:val="left"/>
+      <w:pPr>
+        <w:ind w:left="3600" w:hanging="360"/>
+      </w:pPr>
+    </w:lvl>
+    <w:lvl w:ilvl="5" w:tplc="4809001B" w:tentative="1">
+      <w:start w:val="1"/>
+      <w:numFmt w:val="lowerRoman"/>
+      <w:lvlText w:val="%6."/>
+      <w:lvlJc w:val="right"/>
+      <w:pPr>
+        <w:ind w:left="4320" w:hanging="180"/>
+      </w:pPr>
+    </w:lvl>
+    <w:lvl w:ilvl="6" w:tplc="4809000F" w:tentative="1">
+      <w:start w:val="1"/>
+      <w:numFmt w:val="decimal"/>
+      <w:lvlText w:val="%7."/>
+      <w:lvlJc w:val="left"/>
+      <w:pPr>
+        <w:ind w:left="5040" w:hanging="360"/>
+      </w:pPr>
+    </w:lvl>
+    <w:lvl w:ilvl="7" w:tplc="48090019" w:tentative="1">
+      <w:start w:val="1"/>
+      <w:numFmt w:val="lowerLetter"/>
+      <w:lvlText w:val="%8."/>
+      <w:lvlJc w:val="left"/>
+      <w:pPr>
+        <w:ind w:left="5760" w:hanging="360"/>
+      </w:pPr>
+    </w:lvl>
+    <w:lvl w:ilvl="8" w:tplc="4809001B" w:tentative="1">
+      <w:start w:val="1"/>
+      <w:numFmt w:val="lowerRoman"/>
+      <w:lvlText w:val="%9."/>
+      <w:lvlJc w:val="right"/>
+      <w:pPr>
+        <w:ind w:left="6480" w:hanging="180"/>
+      </w:pPr>
+    </w:lvl>
+  </w:abstractNum>
+  <w:abstractNum w:abstractNumId="5" w15:restartNumberingAfterBreak="0">
+    <w:nsid w:val="70BF20F0"/>
+    <w:multiLevelType w:val="hybridMultilevel"/>
+    <w:tmpl w:val="DE6090F0"/>
+    <w:lvl w:ilvl="0" w:tplc="48090011">
+      <w:start w:val="1"/>
+      <w:numFmt w:val="decimal"/>
+      <w:lvlText w:val="%1)"/>
+      <w:lvlJc w:val="left"/>
+      <w:pPr>
+        <w:ind w:left="720" w:hanging="360"/>
+      </w:pPr>
+      <w:rPr>
+        <w:rFonts w:hint="default"/>
+      </w:rPr>
+    </w:lvl>
+    <w:lvl w:ilvl="1" w:tplc="48090019" w:tentative="1">
+      <w:start w:val="1"/>
+      <w:numFmt w:val="lowerLetter"/>
+      <w:lvlText w:val="%2."/>
+      <w:lvlJc w:val="left"/>
+      <w:pPr>
+        <w:ind w:left="1440" w:hanging="360"/>
+      </w:pPr>
+    </w:lvl>
+    <w:lvl w:ilvl="2" w:tplc="4809001B" w:tentative="1">
+      <w:start w:val="1"/>
+      <w:numFmt w:val="lowerRoman"/>
+      <w:lvlText w:val="%3."/>
+      <w:lvlJc w:val="right"/>
+      <w:pPr>
+        <w:ind w:left="2160" w:hanging="180"/>
+      </w:pPr>
+    </w:lvl>
+    <w:lvl w:ilvl="3" w:tplc="4809000F" w:tentative="1">
+      <w:start w:val="1"/>
+      <w:numFmt w:val="decimal"/>
+      <w:lvlText w:val="%4."/>
+      <w:lvlJc w:val="left"/>
+      <w:pPr>
+        <w:ind w:left="2880" w:hanging="360"/>
+      </w:pPr>
+    </w:lvl>
+    <w:lvl w:ilvl="4" w:tplc="48090019" w:tentative="1">
+      <w:start w:val="1"/>
+      <w:numFmt w:val="lowerLetter"/>
+      <w:lvlText w:val="%5."/>
+      <w:lvlJc w:val="left"/>
+      <w:pPr>
+        <w:ind w:left="3600" w:hanging="360"/>
+      </w:pPr>
+    </w:lvl>
+    <w:lvl w:ilvl="5" w:tplc="4809001B" w:tentative="1">
+      <w:start w:val="1"/>
+      <w:numFmt w:val="lowerRoman"/>
+      <w:lvlText w:val="%6."/>
+      <w:lvlJc w:val="right"/>
+      <w:pPr>
+        <w:ind w:left="4320" w:hanging="180"/>
+      </w:pPr>
+    </w:lvl>
+    <w:lvl w:ilvl="6" w:tplc="4809000F" w:tentative="1">
+      <w:start w:val="1"/>
+      <w:numFmt w:val="decimal"/>
+      <w:lvlText w:val="%7."/>
+      <w:lvlJc w:val="left"/>
+      <w:pPr>
+        <w:ind w:left="5040" w:hanging="360"/>
+      </w:pPr>
+    </w:lvl>
+    <w:lvl w:ilvl="7" w:tplc="48090019" w:tentative="1">
+      <w:start w:val="1"/>
+      <w:numFmt w:val="lowerLetter"/>
+      <w:lvlText w:val="%8."/>
+      <w:lvlJc w:val="left"/>
+      <w:pPr>
+        <w:ind w:left="5760" w:hanging="360"/>
+      </w:pPr>
+    </w:lvl>
+    <w:lvl w:ilvl="8" w:tplc="4809001B" w:tentative="1">
+      <w:start w:val="1"/>
+      <w:numFmt w:val="lowerRoman"/>
+      <w:lvlText w:val="%9."/>
+      <w:lvlJc w:val="right"/>
+      <w:pPr>
+        <w:ind w:left="6480" w:hanging="180"/>
+      </w:pPr>
+    </w:lvl>
+  </w:abstractNum>
+  <w:abstractNum w:abstractNumId="6" w15:restartNumberingAfterBreak="0">
+    <w:nsid w:val="77252AC5"/>
+    <w:multiLevelType w:val="hybridMultilevel"/>
+    <w:tmpl w:val="F4D2B9C0"/>
+    <w:lvl w:ilvl="0" w:tplc="48090011">
+      <w:start w:val="1"/>
+      <w:numFmt w:val="decimal"/>
+      <w:lvlText w:val="%1)"/>
+      <w:lvlJc w:val="left"/>
+      <w:pPr>
+        <w:ind w:left="720" w:hanging="360"/>
+      </w:pPr>
+      <w:rPr>
+        <w:rFonts w:hint="default"/>
+      </w:rPr>
+    </w:lvl>
+    <w:lvl w:ilvl="1" w:tplc="48090019" w:tentative="1">
+      <w:start w:val="1"/>
+      <w:numFmt w:val="lowerLetter"/>
+      <w:lvlText w:val="%2."/>
+      <w:lvlJc w:val="left"/>
+      <w:pPr>
+        <w:ind w:left="1440" w:hanging="360"/>
+      </w:pPr>
+    </w:lvl>
+    <w:lvl w:ilvl="2" w:tplc="4809001B" w:tentative="1">
+      <w:start w:val="1"/>
+      <w:numFmt w:val="lowerRoman"/>
+      <w:lvlText w:val="%3."/>
+      <w:lvlJc w:val="right"/>
+      <w:pPr>
+        <w:ind w:left="2160" w:hanging="180"/>
+      </w:pPr>
+    </w:lvl>
+    <w:lvl w:ilvl="3" w:tplc="4809000F" w:tentative="1">
+      <w:start w:val="1"/>
+      <w:numFmt w:val="decimal"/>
+      <w:lvlText w:val="%4."/>
+      <w:lvlJc w:val="left"/>
+      <w:pPr>
+        <w:ind w:left="2880" w:hanging="360"/>
+      </w:pPr>
+    </w:lvl>
+    <w:lvl w:ilvl="4" w:tplc="48090019" w:tentative="1">
+      <w:start w:val="1"/>
+      <w:numFmt w:val="lowerLetter"/>
+      <w:lvlText w:val="%5."/>
+      <w:lvlJc w:val="left"/>
+      <w:pPr>
+        <w:ind w:left="3600" w:hanging="360"/>
+      </w:pPr>
+    </w:lvl>
+    <w:lvl w:ilvl="5" w:tplc="4809001B" w:tentative="1">
+      <w:start w:val="1"/>
+      <w:numFmt w:val="lowerRoman"/>
+      <w:lvlText w:val="%6."/>
+      <w:lvlJc w:val="right"/>
+      <w:pPr>
+        <w:ind w:left="4320" w:hanging="180"/>
+      </w:pPr>
+    </w:lvl>
+    <w:lvl w:ilvl="6" w:tplc="4809000F" w:tentative="1">
+      <w:start w:val="1"/>
+      <w:numFmt w:val="decimal"/>
+      <w:lvlText w:val="%7."/>
+      <w:lvlJc w:val="left"/>
+      <w:pPr>
+        <w:ind w:left="5040" w:hanging="360"/>
+      </w:pPr>
+    </w:lvl>
+    <w:lvl w:ilvl="7" w:tplc="48090019" w:tentative="1">
+      <w:start w:val="1"/>
+      <w:numFmt w:val="lowerLetter"/>
+      <w:lvlText w:val="%8."/>
+      <w:lvlJc w:val="left"/>
+      <w:pPr>
+        <w:ind w:left="5760" w:hanging="360"/>
+      </w:pPr>
+    </w:lvl>
+    <w:lvl w:ilvl="8" w:tplc="4809001B" w:tentative="1">
+      <w:start w:val="1"/>
+      <w:numFmt w:val="lowerRoman"/>
+      <w:lvlText w:val="%9."/>
+      <w:lvlJc w:val="right"/>
+      <w:pPr>
+        <w:ind w:left="6480" w:hanging="180"/>
+      </w:pPr>
+    </w:lvl>
+  </w:abstractNum>
+  <w:num w:numId="1">
+    <w:abstractNumId w:val="3"/>
+  </w:num>
+  <w:num w:numId="2">
+    <w:abstractNumId w:val="6"/>
+  </w:num>
+  <w:num w:numId="3">
+    <w:abstractNumId w:val="5"/>
+  </w:num>
+  <w:num w:numId="4">
+    <w:abstractNumId w:val="1"/>
+  </w:num>
+  <w:num w:numId="5">
+    <w:abstractNumId w:val="0"/>
+  </w:num>
+  <w:num w:numId="6">
+    <w:abstractNumId w:val="4"/>
+  </w:num>
+  <w:num w:numId="7">
+    <w:abstractNumId w:val="2"/>
+  </w:num>
+</w:numbering>
 </file>
 
 <file path=word/styles.xml><?xml version="1.0" encoding="utf-8"?>
@@ -588,6 +3279,17 @@
       <w:shd w:val="clear" w:color="auto" w:fill="E1DFDD"/>
     </w:rPr>
   </w:style>
+  <w:style w:type="paragraph" w:styleId="ListParagraph">
+    <w:name w:val="List Paragraph"/>
+    <w:basedOn w:val="Normal"/>
+    <w:uiPriority w:val="34"/>
+    <w:qFormat/>
+    <w:rsid w:val="00FD011D"/>
+    <w:pPr>
+      <w:ind w:left="720"/>
+      <w:contextualSpacing/>
+    </w:pPr>
+  </w:style>
 </w:styles>
 </file>
 

</xml_diff>